<commit_message>
adoptions + sprint planning
</commit_message>
<xml_diff>
--- a/Documentação/Sprint 3/Sprint Planning Meeting.docx
+++ b/Documentação/Sprint 3/Sprint Planning Meeting.docx
@@ -440,15 +440,7 @@
                 <w:sz w:val="18"/>
                 <w:szCs w:val="18"/>
               </w:rPr>
-              <w:t>2</w:t>
-            </w:r>
-            <w:r>
-              <w:rPr>
-                <w:rFonts w:ascii="Rambla" w:eastAsia="Rambla" w:hAnsi="Rambla" w:cs="Rambla"/>
-                <w:sz w:val="18"/>
-                <w:szCs w:val="18"/>
-              </w:rPr>
-              <w:t>7</w:t>
+              <w:t>08</w:t>
             </w:r>
             <w:r>
               <w:rPr>
@@ -662,7 +654,7 @@
                 <w:sz w:val="18"/>
                 <w:szCs w:val="18"/>
               </w:rPr>
-              <w:t xml:space="preserve">– </w:t>
+              <w:t>–</w:t>
             </w:r>
             <w:r>
               <w:rPr>
@@ -670,7 +662,15 @@
                 <w:sz w:val="18"/>
                 <w:szCs w:val="18"/>
               </w:rPr>
-              <w:t>Sprint Master</w:t>
+              <w:t xml:space="preserve"> Team</w:t>
+            </w:r>
+            <w:r>
+              <w:rPr>
+                <w:rFonts w:ascii="Rambla" w:eastAsia="Rambla" w:hAnsi="Rambla" w:cs="Rambla"/>
+                <w:sz w:val="18"/>
+                <w:szCs w:val="18"/>
+              </w:rPr>
+              <w:t>Master</w:t>
             </w:r>
           </w:p>
           <w:p>
@@ -711,7 +711,15 @@
                 <w:sz w:val="18"/>
                 <w:szCs w:val="18"/>
               </w:rPr>
-              <w:t>Team Member</w:t>
+              <w:t xml:space="preserve">Sprint </w:t>
+            </w:r>
+            <w:r>
+              <w:rPr>
+                <w:rFonts w:ascii="Rambla" w:eastAsia="Rambla" w:hAnsi="Rambla" w:cs="Rambla"/>
+                <w:sz w:val="18"/>
+                <w:szCs w:val="18"/>
+              </w:rPr>
+              <w:t>Member</w:t>
             </w:r>
           </w:p>
           <w:p>
@@ -780,23 +788,7 @@
                 <w:sz w:val="18"/>
                 <w:szCs w:val="18"/>
               </w:rPr>
-              <w:t>Neste spr</w:t>
-            </w:r>
-            <w:r>
-              <w:rPr>
-                <w:rFonts w:ascii="Rambla" w:eastAsia="Rambla" w:hAnsi="Rambla" w:cs="Rambla"/>
-                <w:sz w:val="18"/>
-                <w:szCs w:val="18"/>
-              </w:rPr>
-              <w:t xml:space="preserve">int </w:t>
-            </w:r>
-            <w:r>
-              <w:rPr>
-                <w:rFonts w:ascii="Rambla" w:eastAsia="Rambla" w:hAnsi="Rambla" w:cs="Rambla"/>
-                <w:sz w:val="18"/>
-                <w:szCs w:val="18"/>
-              </w:rPr>
-              <w:t>após já estar implementado toda a estrutura do website, tem como objetivo a elaboração de todo o módulo relativos aos animais.</w:t>
+              <w:t>Neste sprint será adicionado o logistica interna no core actualmente desenvolvido.</w:t>
             </w:r>
           </w:p>
           <w:p>
@@ -813,7 +805,7 @@
                 <w:sz w:val="18"/>
                 <w:szCs w:val="18"/>
               </w:rPr>
-              <w:t>O segundo m</w:t>
+              <w:t>O terceiro módulo tem como por objectivo a implementação da</w:t>
             </w:r>
             <w:r>
               <w:rPr>
@@ -821,7 +813,23 @@
                 <w:sz w:val="18"/>
                 <w:szCs w:val="18"/>
               </w:rPr>
-              <w:t>ódulo terá como o objetivo final a gestão dos animais do albergue tanto para o utilizador final em relação à consulta dos animais como para a equipa do albergue responsável pela gestão de todo o conteúdo.</w:t>
+              <w:t xml:space="preserve"> capacidade de adoção de um animal, que irá ligar com os animais já adicionados no sprint anterior. De igual modo, iremos adicionar a possibilidade de intervenções médicas, assim </w:t>
+            </w:r>
+            <w:r>
+              <w:rPr>
+                <w:rFonts w:ascii="Rambla" w:eastAsia="Rambla" w:hAnsi="Rambla" w:cs="Rambla"/>
+                <w:sz w:val="18"/>
+                <w:szCs w:val="18"/>
+              </w:rPr>
+              <w:t xml:space="preserve">como </w:t>
+            </w:r>
+            <w:r>
+              <w:rPr>
+                <w:rFonts w:ascii="Rambla" w:eastAsia="Rambla" w:hAnsi="Rambla" w:cs="Rambla"/>
+                <w:sz w:val="18"/>
+                <w:szCs w:val="18"/>
+              </w:rPr>
+              <w:t>as respectivas notificações.</w:t>
             </w:r>
           </w:p>
         </w:tc>
@@ -875,7 +883,15 @@
                 <w:sz w:val="18"/>
                 <w:szCs w:val="18"/>
               </w:rPr>
-              <w:t>Devido à capacidade de trabalho do grupo, mas também à actual carga horária e altura de testes nas outras disciplinas, é previsto uma carga de trabalho total de cerca de 20 horas sendo estas divididas pelos 3 elementos. A grande diferença em relação ao sprint anterior é o conhecimento das tarefas que serão realizadas.</w:t>
+              <w:t>Sendo esta uma época intensivamente populada de outra entregas de trabalhos de avaliações previmos que estrutura principal deste módulo deverá ser cumprida dentro dos prazos, mas que alguns pormenores do mesmo seram reservados para o ultimo sprint correspondente à revisão geral do projecto. Nomeadamente a parte de desenvolvimento de notificações (could have)</w:t>
+            </w:r>
+            <w:r>
+              <w:rPr>
+                <w:rFonts w:ascii="Rambla" w:eastAsia="Rambla" w:hAnsi="Rambla" w:cs="Rambla"/>
+                <w:sz w:val="18"/>
+                <w:szCs w:val="18"/>
+              </w:rPr>
+              <w:t xml:space="preserve"> e eventuais estatisticas.</w:t>
             </w:r>
           </w:p>
           <w:p>
@@ -1187,7 +1203,34 @@
                       <w:sz w:val="18"/>
                       <w:szCs w:val="18"/>
                     </w:rPr>
-                    <w:t>Listagem dos animais</w:t>
+                    <w:t>Criar</w:t>
+                  </w:r>
+                  <w:r>
+                    <w:rPr>
+                      <w:rFonts w:ascii="Rambla" w:eastAsia="Rambla" w:hAnsi="Rambla" w:cs="Rambla"/>
+                      <w:b w:val="0"/>
+                      <w:sz w:val="18"/>
+                      <w:szCs w:val="18"/>
+                    </w:rPr>
+                    <w:t xml:space="preserve"> ficha</w:t>
+                  </w:r>
+                  <w:r>
+                    <w:rPr>
+                      <w:rFonts w:ascii="Rambla" w:eastAsia="Rambla" w:hAnsi="Rambla" w:cs="Rambla"/>
+                      <w:b w:val="0"/>
+                      <w:sz w:val="18"/>
+                      <w:szCs w:val="18"/>
+                    </w:rPr>
+                    <w:t xml:space="preserve"> de adoção</w:t>
+                  </w:r>
+                  <w:r>
+                    <w:rPr>
+                      <w:rFonts w:ascii="Rambla" w:eastAsia="Rambla" w:hAnsi="Rambla" w:cs="Rambla"/>
+                      <w:b w:val="0"/>
+                      <w:sz w:val="18"/>
+                      <w:szCs w:val="18"/>
+                    </w:rPr>
+                    <w:t xml:space="preserve"> de um animal.</w:t>
                   </w:r>
                 </w:p>
               </w:tc>
@@ -1218,7 +1261,23 @@
                       <w:sz w:val="18"/>
                       <w:szCs w:val="18"/>
                     </w:rPr>
-                    <w:t>RF4 – Permitir aos utilizadores pesquisarem animais.</w:t>
+                    <w:t xml:space="preserve">M4 </w:t>
+                  </w:r>
+                  <w:r>
+                    <w:rPr>
+                      <w:rFonts w:ascii="Rambla" w:eastAsia="Rambla" w:hAnsi="Rambla" w:cs="Rambla"/>
+                      <w:sz w:val="18"/>
+                      <w:szCs w:val="18"/>
+                    </w:rPr>
+                    <w:t xml:space="preserve">RF1 - </w:t>
+                  </w:r>
+                  <w:r>
+                    <w:rPr>
+                      <w:rFonts w:ascii="Rambla" w:eastAsia="Rambla" w:hAnsi="Rambla" w:cs="Rambla"/>
+                      <w:sz w:val="18"/>
+                      <w:szCs w:val="18"/>
+                    </w:rPr>
+                    <w:t>O sistema deverá permitir operações CRUD sobre ficha de adoção/acolhimento temporário.</w:t>
                   </w:r>
                 </w:p>
               </w:tc>
@@ -1380,7 +1439,7 @@
                       <w:sz w:val="18"/>
                       <w:szCs w:val="18"/>
                     </w:rPr>
-                    <w:t>Adicionar animais ao sistema</w:t>
+                    <w:t>Apagar ficha de adoção de um animal</w:t>
                   </w:r>
                 </w:p>
               </w:tc>
@@ -1411,7 +1470,23 @@
                       <w:sz w:val="18"/>
                       <w:szCs w:val="18"/>
                     </w:rPr>
-                    <w:t>RF1 – Operações CRUD fichas de animais.</w:t>
+                    <w:t xml:space="preserve">M4 </w:t>
+                  </w:r>
+                  <w:r>
+                    <w:rPr>
+                      <w:rFonts w:ascii="Rambla" w:eastAsia="Rambla" w:hAnsi="Rambla" w:cs="Rambla"/>
+                      <w:sz w:val="18"/>
+                      <w:szCs w:val="18"/>
+                    </w:rPr>
+                    <w:t xml:space="preserve">RF1 - </w:t>
+                  </w:r>
+                  <w:r>
+                    <w:rPr>
+                      <w:rFonts w:ascii="Rambla" w:eastAsia="Rambla" w:hAnsi="Rambla" w:cs="Rambla"/>
+                      <w:sz w:val="18"/>
+                      <w:szCs w:val="18"/>
+                    </w:rPr>
+                    <w:t>O sistema deverá permitir operações CRUD sobre ficha de adoção/acolhimento temporário.</w:t>
                   </w:r>
                 </w:p>
               </w:tc>
@@ -1574,7 +1649,16 @@
                       <w:sz w:val="18"/>
                       <w:szCs w:val="18"/>
                     </w:rPr>
-                    <w:t>Editar animais no sistema</w:t>
+                    <w:t xml:space="preserve">Editar </w:t>
+                  </w:r>
+                  <w:r>
+                    <w:rPr>
+                      <w:rFonts w:ascii="Rambla" w:eastAsia="Rambla" w:hAnsi="Rambla" w:cs="Rambla"/>
+                      <w:b w:val="0"/>
+                      <w:sz w:val="18"/>
+                      <w:szCs w:val="18"/>
+                    </w:rPr>
+                    <w:t>ficha de adoção de um animal</w:t>
                   </w:r>
                 </w:p>
               </w:tc>
@@ -1605,15 +1689,23 @@
                       <w:sz w:val="18"/>
                       <w:szCs w:val="18"/>
                     </w:rPr>
-                    <w:t>RF1 – Operações CRUD fichas de animais</w:t>
-                  </w:r>
-                  <w:r>
-                    <w:rPr>
-                      <w:rFonts w:ascii="Rambla" w:eastAsia="Rambla" w:hAnsi="Rambla" w:cs="Rambla"/>
-                      <w:sz w:val="18"/>
-                      <w:szCs w:val="18"/>
-                    </w:rPr>
-                    <w:t>.</w:t>
+                    <w:t xml:space="preserve">M4 </w:t>
+                  </w:r>
+                  <w:r>
+                    <w:rPr>
+                      <w:rFonts w:ascii="Rambla" w:eastAsia="Rambla" w:hAnsi="Rambla" w:cs="Rambla"/>
+                      <w:sz w:val="18"/>
+                      <w:szCs w:val="18"/>
+                    </w:rPr>
+                    <w:t xml:space="preserve">RF1 - </w:t>
+                  </w:r>
+                  <w:r>
+                    <w:rPr>
+                      <w:rFonts w:ascii="Rambla" w:eastAsia="Rambla" w:hAnsi="Rambla" w:cs="Rambla"/>
+                      <w:sz w:val="18"/>
+                      <w:szCs w:val="18"/>
+                    </w:rPr>
+                    <w:t>O sistema deverá permitir operações CRUD sobre ficha de adoção/acolhimento temporário.</w:t>
                   </w:r>
                 </w:p>
               </w:tc>
@@ -1775,7 +1867,16 @@
                       <w:sz w:val="18"/>
                       <w:szCs w:val="18"/>
                     </w:rPr>
-                    <w:t>Visualizar detalhes animal</w:t>
+                    <w:t xml:space="preserve">Visualizar </w:t>
+                  </w:r>
+                  <w:r>
+                    <w:rPr>
+                      <w:rFonts w:ascii="Rambla" w:eastAsia="Rambla" w:hAnsi="Rambla" w:cs="Rambla"/>
+                      <w:b w:val="0"/>
+                      <w:sz w:val="18"/>
+                      <w:szCs w:val="18"/>
+                    </w:rPr>
+                    <w:t>ficha de adoção de um animal</w:t>
                   </w:r>
                 </w:p>
               </w:tc>
@@ -1806,15 +1907,23 @@
                       <w:sz w:val="18"/>
                       <w:szCs w:val="18"/>
                     </w:rPr>
-                    <w:t>RF1 – Operações CRUD fichas de animais</w:t>
-                  </w:r>
-                  <w:r>
-                    <w:rPr>
-                      <w:rFonts w:ascii="Rambla" w:eastAsia="Rambla" w:hAnsi="Rambla" w:cs="Rambla"/>
-                      <w:sz w:val="18"/>
-                      <w:szCs w:val="18"/>
-                    </w:rPr>
-                    <w:t>.</w:t>
+                    <w:t xml:space="preserve">M4 </w:t>
+                  </w:r>
+                  <w:r>
+                    <w:rPr>
+                      <w:rFonts w:ascii="Rambla" w:eastAsia="Rambla" w:hAnsi="Rambla" w:cs="Rambla"/>
+                      <w:sz w:val="18"/>
+                      <w:szCs w:val="18"/>
+                    </w:rPr>
+                    <w:t xml:space="preserve">RF1 - </w:t>
+                  </w:r>
+                  <w:r>
+                    <w:rPr>
+                      <w:rFonts w:ascii="Rambla" w:eastAsia="Rambla" w:hAnsi="Rambla" w:cs="Rambla"/>
+                      <w:sz w:val="18"/>
+                      <w:szCs w:val="18"/>
+                    </w:rPr>
+                    <w:t>O sistema deverá permitir operações CRUD sobre ficha de adoção/acolhimento temporário.</w:t>
                   </w:r>
                 </w:p>
               </w:tc>
@@ -1977,7 +2086,7 @@
                       <w:sz w:val="18"/>
                       <w:szCs w:val="18"/>
                     </w:rPr>
-                    <w:t>Anexar ficheiros à ficha de um animal</w:t>
+                    <w:t>Anexar dados à ficha de um animal.</w:t>
                   </w:r>
                 </w:p>
               </w:tc>
@@ -2008,7 +2117,23 @@
                       <w:sz w:val="18"/>
                       <w:szCs w:val="18"/>
                     </w:rPr>
-                    <w:t>RF3 – Permitir aos funcionários adicionarem anexos à ficha do animal.</w:t>
+                    <w:t xml:space="preserve">M4 </w:t>
+                  </w:r>
+                  <w:r>
+                    <w:rPr>
+                      <w:rFonts w:ascii="Rambla" w:eastAsia="Rambla" w:hAnsi="Rambla" w:cs="Rambla"/>
+                      <w:sz w:val="18"/>
+                      <w:szCs w:val="18"/>
+                    </w:rPr>
+                    <w:t xml:space="preserve">RF2 - </w:t>
+                  </w:r>
+                  <w:r>
+                    <w:rPr>
+                      <w:rFonts w:ascii="Rambla" w:eastAsia="Rambla" w:hAnsi="Rambla" w:cs="Rambla"/>
+                      <w:sz w:val="18"/>
+                      <w:szCs w:val="18"/>
+                    </w:rPr>
+                    <w:t>O sistema deverá permitir aos utilizadores anexarem documentos à ficha de adoção de um animal.</w:t>
                   </w:r>
                 </w:p>
               </w:tc>
@@ -2170,7 +2295,7 @@
                       <w:sz w:val="18"/>
                       <w:szCs w:val="18"/>
                     </w:rPr>
-                    <w:t>Comentários na página de detalhes de um animal</w:t>
+                    <w:t>Apagar dados associados à ficha de um animal</w:t>
                   </w:r>
                 </w:p>
               </w:tc>
@@ -2204,7 +2329,23 @@
                       <w:sz w:val="18"/>
                       <w:szCs w:val="18"/>
                     </w:rPr>
-                    <w:t>RF5 – Registo de opiniões, sugestões ou dúvidas relativamente a um animal.</w:t>
+                    <w:t xml:space="preserve">M4 </w:t>
+                  </w:r>
+                  <w:r>
+                    <w:rPr>
+                      <w:rFonts w:ascii="Rambla" w:eastAsia="Rambla" w:hAnsi="Rambla" w:cs="Rambla"/>
+                      <w:sz w:val="18"/>
+                      <w:szCs w:val="18"/>
+                    </w:rPr>
+                    <w:t xml:space="preserve">RF2 - </w:t>
+                  </w:r>
+                  <w:r>
+                    <w:rPr>
+                      <w:rFonts w:ascii="Rambla" w:eastAsia="Rambla" w:hAnsi="Rambla" w:cs="Rambla"/>
+                      <w:sz w:val="18"/>
+                      <w:szCs w:val="18"/>
+                    </w:rPr>
+                    <w:t>O sistema deverá permitir aos utilizadores anexarem documentos à ficha de adoção de um animal.</w:t>
                   </w:r>
                 </w:p>
               </w:tc>
@@ -2367,7 +2508,7 @@
                       <w:sz w:val="18"/>
                       <w:szCs w:val="18"/>
                     </w:rPr>
-                    <w:t>Impressão da ficha de um animal</w:t>
+                    <w:t>Editar dados associados à ficha de um animal</w:t>
                   </w:r>
                 </w:p>
               </w:tc>
@@ -2398,7 +2539,23 @@
                       <w:sz w:val="18"/>
                       <w:szCs w:val="18"/>
                     </w:rPr>
-                    <w:t>RF2 – Permitir a impressão da ficha do animal.</w:t>
+                    <w:t xml:space="preserve">M4 </w:t>
+                  </w:r>
+                  <w:r>
+                    <w:rPr>
+                      <w:rFonts w:ascii="Rambla" w:eastAsia="Rambla" w:hAnsi="Rambla" w:cs="Rambla"/>
+                      <w:sz w:val="18"/>
+                      <w:szCs w:val="18"/>
+                    </w:rPr>
+                    <w:t xml:space="preserve">RF2 - </w:t>
+                  </w:r>
+                  <w:r>
+                    <w:rPr>
+                      <w:rFonts w:ascii="Rambla" w:eastAsia="Rambla" w:hAnsi="Rambla" w:cs="Rambla"/>
+                      <w:sz w:val="18"/>
+                      <w:szCs w:val="18"/>
+                    </w:rPr>
+                    <w:t>O sistema deverá permitir aos utilizadores anexarem documentos à ficha de adoção de um animal.</w:t>
                   </w:r>
                 </w:p>
               </w:tc>
@@ -2524,6 +2681,2666 @@
                     </w:rPr>
                     <w:t>Baixa</w:t>
                   </w:r>
+                </w:p>
+              </w:tc>
+            </w:tr>
+            <w:tr>
+              <w:trPr>
+                <w:jc w:val="center"/>
+              </w:trPr>
+              <w:tc>
+                <w:tcPr>
+                  <w:cnfStyle w:val="001000000000" w:firstRow="0" w:lastRow="0" w:firstColumn="1" w:lastColumn="0" w:oddVBand="0" w:evenVBand="0" w:oddHBand="0" w:evenHBand="0" w:firstRowFirstColumn="0" w:firstRowLastColumn="0" w:lastRowFirstColumn="0" w:lastRowLastColumn="0"/>
+                  <w:tcW w:w="2476" w:type="dxa"/>
+                </w:tcPr>
+                <w:p>
+                  <w:pPr>
+                    <w:pBdr>
+                      <w:top w:val="none" w:sz="0" w:space="0" w:color="auto"/>
+                      <w:left w:val="none" w:sz="0" w:space="0" w:color="auto"/>
+                      <w:bottom w:val="none" w:sz="0" w:space="0" w:color="auto"/>
+                      <w:right w:val="none" w:sz="0" w:space="0" w:color="auto"/>
+                      <w:between w:val="none" w:sz="0" w:space="0" w:color="auto"/>
+                    </w:pBdr>
+                    <w:jc w:val="both"/>
+                    <w:rPr>
+                      <w:rFonts w:ascii="Rambla" w:eastAsia="Rambla" w:hAnsi="Rambla" w:cs="Rambla"/>
+                      <w:b w:val="0"/>
+                      <w:sz w:val="18"/>
+                      <w:szCs w:val="18"/>
+                    </w:rPr>
+                  </w:pPr>
+                  <w:r>
+                    <w:rPr>
+                      <w:rFonts w:ascii="Rambla" w:eastAsia="Rambla" w:hAnsi="Rambla" w:cs="Rambla"/>
+                      <w:b w:val="0"/>
+                      <w:sz w:val="18"/>
+                      <w:szCs w:val="18"/>
+                    </w:rPr>
+                    <w:lastRenderedPageBreak/>
+                    <w:t>Visualizar dados associados à ficha de um animal</w:t>
+                  </w:r>
+                </w:p>
+              </w:tc>
+              <w:tc>
+                <w:tcPr>
+                  <w:tcW w:w="2934" w:type="dxa"/>
+                </w:tcPr>
+                <w:p>
+                  <w:pPr>
+                    <w:pBdr>
+                      <w:top w:val="none" w:sz="0" w:space="0" w:color="auto"/>
+                      <w:left w:val="none" w:sz="0" w:space="0" w:color="auto"/>
+                      <w:bottom w:val="none" w:sz="0" w:space="0" w:color="auto"/>
+                      <w:right w:val="none" w:sz="0" w:space="0" w:color="auto"/>
+                      <w:between w:val="none" w:sz="0" w:space="0" w:color="auto"/>
+                    </w:pBdr>
+                    <w:jc w:val="both"/>
+                    <w:cnfStyle w:val="000000000000" w:firstRow="0" w:lastRow="0" w:firstColumn="0" w:lastColumn="0" w:oddVBand="0" w:evenVBand="0" w:oddHBand="0" w:evenHBand="0" w:firstRowFirstColumn="0" w:firstRowLastColumn="0" w:lastRowFirstColumn="0" w:lastRowLastColumn="0"/>
+                    <w:rPr>
+                      <w:rFonts w:ascii="Rambla" w:eastAsia="Rambla" w:hAnsi="Rambla" w:cs="Rambla"/>
+                      <w:sz w:val="18"/>
+                      <w:szCs w:val="18"/>
+                    </w:rPr>
+                  </w:pPr>
+                  <w:r>
+                    <w:rPr>
+                      <w:rFonts w:ascii="Rambla" w:eastAsia="Rambla" w:hAnsi="Rambla" w:cs="Rambla"/>
+                      <w:sz w:val="18"/>
+                      <w:szCs w:val="18"/>
+                    </w:rPr>
+                    <w:t xml:space="preserve">M4 </w:t>
+                  </w:r>
+                  <w:r>
+                    <w:rPr>
+                      <w:rFonts w:ascii="Rambla" w:eastAsia="Rambla" w:hAnsi="Rambla" w:cs="Rambla"/>
+                      <w:sz w:val="18"/>
+                      <w:szCs w:val="18"/>
+                    </w:rPr>
+                    <w:t xml:space="preserve">RF2 - </w:t>
+                  </w:r>
+                  <w:r>
+                    <w:rPr>
+                      <w:rFonts w:ascii="Rambla" w:eastAsia="Rambla" w:hAnsi="Rambla" w:cs="Rambla"/>
+                      <w:sz w:val="18"/>
+                      <w:szCs w:val="18"/>
+                    </w:rPr>
+                    <w:t>O sistema deverá permitir aos utilizadores anexarem documentos à ficha de adoção de um animal.</w:t>
+                  </w:r>
+                </w:p>
+              </w:tc>
+              <w:tc>
+                <w:tcPr>
+                  <w:tcW w:w="1319" w:type="dxa"/>
+                </w:tcPr>
+                <w:p>
+                  <w:pPr>
+                    <w:pBdr>
+                      <w:top w:val="none" w:sz="0" w:space="0" w:color="auto"/>
+                      <w:left w:val="none" w:sz="0" w:space="0" w:color="auto"/>
+                      <w:bottom w:val="none" w:sz="0" w:space="0" w:color="auto"/>
+                      <w:right w:val="none" w:sz="0" w:space="0" w:color="auto"/>
+                      <w:between w:val="none" w:sz="0" w:space="0" w:color="auto"/>
+                    </w:pBdr>
+                    <w:jc w:val="both"/>
+                    <w:cnfStyle w:val="000000000000" w:firstRow="0" w:lastRow="0" w:firstColumn="0" w:lastColumn="0" w:oddVBand="0" w:evenVBand="0" w:oddHBand="0" w:evenHBand="0" w:firstRowFirstColumn="0" w:firstRowLastColumn="0" w:lastRowFirstColumn="0" w:lastRowLastColumn="0"/>
+                    <w:rPr>
+                      <w:rFonts w:ascii="Rambla" w:eastAsia="Rambla" w:hAnsi="Rambla" w:cs="Rambla"/>
+                      <w:sz w:val="18"/>
+                      <w:szCs w:val="18"/>
+                    </w:rPr>
+                  </w:pPr>
+                </w:p>
+              </w:tc>
+              <w:tc>
+                <w:tcPr>
+                  <w:tcW w:w="1134" w:type="dxa"/>
+                </w:tcPr>
+                <w:p>
+                  <w:pPr>
+                    <w:pBdr>
+                      <w:top w:val="none" w:sz="0" w:space="0" w:color="auto"/>
+                      <w:left w:val="none" w:sz="0" w:space="0" w:color="auto"/>
+                      <w:bottom w:val="none" w:sz="0" w:space="0" w:color="auto"/>
+                      <w:right w:val="none" w:sz="0" w:space="0" w:color="auto"/>
+                      <w:between w:val="none" w:sz="0" w:space="0" w:color="auto"/>
+                    </w:pBdr>
+                    <w:jc w:val="center"/>
+                    <w:cnfStyle w:val="000000000000" w:firstRow="0" w:lastRow="0" w:firstColumn="0" w:lastColumn="0" w:oddVBand="0" w:evenVBand="0" w:oddHBand="0" w:evenHBand="0" w:firstRowFirstColumn="0" w:firstRowLastColumn="0" w:lastRowFirstColumn="0" w:lastRowLastColumn="0"/>
+                    <w:rPr>
+                      <w:rFonts w:ascii="Rambla" w:eastAsia="Rambla" w:hAnsi="Rambla" w:cs="Rambla"/>
+                      <w:sz w:val="18"/>
+                      <w:szCs w:val="18"/>
+                    </w:rPr>
+                  </w:pPr>
+                </w:p>
+              </w:tc>
+              <w:tc>
+                <w:tcPr>
+                  <w:tcW w:w="992" w:type="dxa"/>
+                </w:tcPr>
+                <w:p>
+                  <w:pPr>
+                    <w:pBdr>
+                      <w:top w:val="none" w:sz="0" w:space="0" w:color="auto"/>
+                      <w:left w:val="none" w:sz="0" w:space="0" w:color="auto"/>
+                      <w:bottom w:val="none" w:sz="0" w:space="0" w:color="auto"/>
+                      <w:right w:val="none" w:sz="0" w:space="0" w:color="auto"/>
+                      <w:between w:val="none" w:sz="0" w:space="0" w:color="auto"/>
+                    </w:pBdr>
+                    <w:jc w:val="center"/>
+                    <w:cnfStyle w:val="000000000000" w:firstRow="0" w:lastRow="0" w:firstColumn="0" w:lastColumn="0" w:oddVBand="0" w:evenVBand="0" w:oddHBand="0" w:evenHBand="0" w:firstRowFirstColumn="0" w:firstRowLastColumn="0" w:lastRowFirstColumn="0" w:lastRowLastColumn="0"/>
+                    <w:rPr>
+                      <w:rFonts w:ascii="Rambla" w:eastAsia="Rambla" w:hAnsi="Rambla" w:cs="Rambla"/>
+                      <w:sz w:val="18"/>
+                      <w:szCs w:val="18"/>
+                    </w:rPr>
+                  </w:pPr>
+                </w:p>
+              </w:tc>
+              <w:tc>
+                <w:tcPr>
+                  <w:tcW w:w="1083" w:type="dxa"/>
+                </w:tcPr>
+                <w:p>
+                  <w:pPr>
+                    <w:pBdr>
+                      <w:top w:val="none" w:sz="0" w:space="0" w:color="auto"/>
+                      <w:left w:val="none" w:sz="0" w:space="0" w:color="auto"/>
+                      <w:bottom w:val="none" w:sz="0" w:space="0" w:color="auto"/>
+                      <w:right w:val="none" w:sz="0" w:space="0" w:color="auto"/>
+                      <w:between w:val="none" w:sz="0" w:space="0" w:color="auto"/>
+                    </w:pBdr>
+                    <w:jc w:val="center"/>
+                    <w:cnfStyle w:val="000000000000" w:firstRow="0" w:lastRow="0" w:firstColumn="0" w:lastColumn="0" w:oddVBand="0" w:evenVBand="0" w:oddHBand="0" w:evenHBand="0" w:firstRowFirstColumn="0" w:firstRowLastColumn="0" w:lastRowFirstColumn="0" w:lastRowLastColumn="0"/>
+                    <w:rPr>
+                      <w:rFonts w:ascii="Rambla" w:eastAsia="Rambla" w:hAnsi="Rambla" w:cs="Rambla"/>
+                      <w:sz w:val="18"/>
+                      <w:szCs w:val="18"/>
+                    </w:rPr>
+                  </w:pPr>
+                </w:p>
+              </w:tc>
+            </w:tr>
+            <w:tr>
+              <w:trPr>
+                <w:cnfStyle w:val="000000100000" w:firstRow="0" w:lastRow="0" w:firstColumn="0" w:lastColumn="0" w:oddVBand="0" w:evenVBand="0" w:oddHBand="1" w:evenHBand="0" w:firstRowFirstColumn="0" w:firstRowLastColumn="0" w:lastRowFirstColumn="0" w:lastRowLastColumn="0"/>
+                <w:jc w:val="center"/>
+              </w:trPr>
+              <w:tc>
+                <w:tcPr>
+                  <w:cnfStyle w:val="001000000000" w:firstRow="0" w:lastRow="0" w:firstColumn="1" w:lastColumn="0" w:oddVBand="0" w:evenVBand="0" w:oddHBand="0" w:evenHBand="0" w:firstRowFirstColumn="0" w:firstRowLastColumn="0" w:lastRowFirstColumn="0" w:lastRowLastColumn="0"/>
+                  <w:tcW w:w="2476" w:type="dxa"/>
+                </w:tcPr>
+                <w:p>
+                  <w:pPr>
+                    <w:pBdr>
+                      <w:top w:val="none" w:sz="0" w:space="0" w:color="auto"/>
+                      <w:left w:val="none" w:sz="0" w:space="0" w:color="auto"/>
+                      <w:bottom w:val="none" w:sz="0" w:space="0" w:color="auto"/>
+                      <w:right w:val="none" w:sz="0" w:space="0" w:color="auto"/>
+                      <w:between w:val="none" w:sz="0" w:space="0" w:color="auto"/>
+                    </w:pBdr>
+                    <w:jc w:val="both"/>
+                    <w:rPr>
+                      <w:rFonts w:ascii="Rambla" w:eastAsia="Rambla" w:hAnsi="Rambla" w:cs="Rambla"/>
+                      <w:b w:val="0"/>
+                      <w:sz w:val="18"/>
+                      <w:szCs w:val="18"/>
+                    </w:rPr>
+                  </w:pPr>
+                  <w:r>
+                    <w:rPr>
+                      <w:rFonts w:ascii="Rambla" w:eastAsia="Rambla" w:hAnsi="Rambla" w:cs="Rambla"/>
+                      <w:b w:val="0"/>
+                      <w:sz w:val="18"/>
+                      <w:szCs w:val="18"/>
+                    </w:rPr>
+                    <w:t>Download das fichas de animal</w:t>
+                  </w:r>
+                </w:p>
+              </w:tc>
+              <w:tc>
+                <w:tcPr>
+                  <w:tcW w:w="2934" w:type="dxa"/>
+                </w:tcPr>
+                <w:p>
+                  <w:pPr>
+                    <w:pBdr>
+                      <w:top w:val="none" w:sz="0" w:space="0" w:color="auto"/>
+                      <w:left w:val="none" w:sz="0" w:space="0" w:color="auto"/>
+                      <w:bottom w:val="none" w:sz="0" w:space="0" w:color="auto"/>
+                      <w:right w:val="none" w:sz="0" w:space="0" w:color="auto"/>
+                      <w:between w:val="none" w:sz="0" w:space="0" w:color="auto"/>
+                    </w:pBdr>
+                    <w:jc w:val="both"/>
+                    <w:cnfStyle w:val="000000100000" w:firstRow="0" w:lastRow="0" w:firstColumn="0" w:lastColumn="0" w:oddVBand="0" w:evenVBand="0" w:oddHBand="1" w:evenHBand="0" w:firstRowFirstColumn="0" w:firstRowLastColumn="0" w:lastRowFirstColumn="0" w:lastRowLastColumn="0"/>
+                    <w:rPr>
+                      <w:rFonts w:ascii="Rambla" w:eastAsia="Rambla" w:hAnsi="Rambla" w:cs="Rambla"/>
+                      <w:sz w:val="18"/>
+                      <w:szCs w:val="18"/>
+                    </w:rPr>
+                  </w:pPr>
+                  <w:r>
+                    <w:rPr>
+                      <w:rFonts w:ascii="Rambla" w:eastAsia="Rambla" w:hAnsi="Rambla" w:cs="Rambla"/>
+                      <w:sz w:val="18"/>
+                      <w:szCs w:val="18"/>
+                    </w:rPr>
+                    <w:t xml:space="preserve">M4 </w:t>
+                  </w:r>
+                  <w:r>
+                    <w:rPr>
+                      <w:rFonts w:ascii="Rambla" w:eastAsia="Rambla" w:hAnsi="Rambla" w:cs="Rambla"/>
+                      <w:sz w:val="18"/>
+                      <w:szCs w:val="18"/>
+                    </w:rPr>
+                    <w:t xml:space="preserve">RF4 - </w:t>
+                  </w:r>
+                  <w:r>
+                    <w:rPr>
+                      <w:rFonts w:ascii="Rambla" w:eastAsia="Rambla" w:hAnsi="Rambla" w:cs="Rambla"/>
+                      <w:sz w:val="18"/>
+                      <w:szCs w:val="18"/>
+                    </w:rPr>
+                    <w:t>O sistema deverá permitir aos utilizadores descarregarem a ficha de adoção ou acolhimento temporário para o animal pretendido.</w:t>
+                  </w:r>
+                </w:p>
+              </w:tc>
+              <w:tc>
+                <w:tcPr>
+                  <w:tcW w:w="1319" w:type="dxa"/>
+                </w:tcPr>
+                <w:p>
+                  <w:pPr>
+                    <w:pBdr>
+                      <w:top w:val="none" w:sz="0" w:space="0" w:color="auto"/>
+                      <w:left w:val="none" w:sz="0" w:space="0" w:color="auto"/>
+                      <w:bottom w:val="none" w:sz="0" w:space="0" w:color="auto"/>
+                      <w:right w:val="none" w:sz="0" w:space="0" w:color="auto"/>
+                      <w:between w:val="none" w:sz="0" w:space="0" w:color="auto"/>
+                    </w:pBdr>
+                    <w:jc w:val="both"/>
+                    <w:cnfStyle w:val="000000100000" w:firstRow="0" w:lastRow="0" w:firstColumn="0" w:lastColumn="0" w:oddVBand="0" w:evenVBand="0" w:oddHBand="1" w:evenHBand="0" w:firstRowFirstColumn="0" w:firstRowLastColumn="0" w:lastRowFirstColumn="0" w:lastRowLastColumn="0"/>
+                    <w:rPr>
+                      <w:rFonts w:ascii="Rambla" w:eastAsia="Rambla" w:hAnsi="Rambla" w:cs="Rambla"/>
+                      <w:sz w:val="18"/>
+                      <w:szCs w:val="18"/>
+                    </w:rPr>
+                  </w:pPr>
+                </w:p>
+              </w:tc>
+              <w:tc>
+                <w:tcPr>
+                  <w:tcW w:w="1134" w:type="dxa"/>
+                </w:tcPr>
+                <w:p>
+                  <w:pPr>
+                    <w:pBdr>
+                      <w:top w:val="none" w:sz="0" w:space="0" w:color="auto"/>
+                      <w:left w:val="none" w:sz="0" w:space="0" w:color="auto"/>
+                      <w:bottom w:val="none" w:sz="0" w:space="0" w:color="auto"/>
+                      <w:right w:val="none" w:sz="0" w:space="0" w:color="auto"/>
+                      <w:between w:val="none" w:sz="0" w:space="0" w:color="auto"/>
+                    </w:pBdr>
+                    <w:jc w:val="center"/>
+                    <w:cnfStyle w:val="000000100000" w:firstRow="0" w:lastRow="0" w:firstColumn="0" w:lastColumn="0" w:oddVBand="0" w:evenVBand="0" w:oddHBand="1" w:evenHBand="0" w:firstRowFirstColumn="0" w:firstRowLastColumn="0" w:lastRowFirstColumn="0" w:lastRowLastColumn="0"/>
+                    <w:rPr>
+                      <w:rFonts w:ascii="Rambla" w:eastAsia="Rambla" w:hAnsi="Rambla" w:cs="Rambla"/>
+                      <w:sz w:val="18"/>
+                      <w:szCs w:val="18"/>
+                    </w:rPr>
+                  </w:pPr>
+                </w:p>
+              </w:tc>
+              <w:tc>
+                <w:tcPr>
+                  <w:tcW w:w="992" w:type="dxa"/>
+                </w:tcPr>
+                <w:p>
+                  <w:pPr>
+                    <w:pBdr>
+                      <w:top w:val="none" w:sz="0" w:space="0" w:color="auto"/>
+                      <w:left w:val="none" w:sz="0" w:space="0" w:color="auto"/>
+                      <w:bottom w:val="none" w:sz="0" w:space="0" w:color="auto"/>
+                      <w:right w:val="none" w:sz="0" w:space="0" w:color="auto"/>
+                      <w:between w:val="none" w:sz="0" w:space="0" w:color="auto"/>
+                    </w:pBdr>
+                    <w:jc w:val="center"/>
+                    <w:cnfStyle w:val="000000100000" w:firstRow="0" w:lastRow="0" w:firstColumn="0" w:lastColumn="0" w:oddVBand="0" w:evenVBand="0" w:oddHBand="1" w:evenHBand="0" w:firstRowFirstColumn="0" w:firstRowLastColumn="0" w:lastRowFirstColumn="0" w:lastRowLastColumn="0"/>
+                    <w:rPr>
+                      <w:rFonts w:ascii="Rambla" w:eastAsia="Rambla" w:hAnsi="Rambla" w:cs="Rambla"/>
+                      <w:sz w:val="18"/>
+                      <w:szCs w:val="18"/>
+                    </w:rPr>
+                  </w:pPr>
+                </w:p>
+              </w:tc>
+              <w:tc>
+                <w:tcPr>
+                  <w:tcW w:w="1083" w:type="dxa"/>
+                </w:tcPr>
+                <w:p>
+                  <w:pPr>
+                    <w:pBdr>
+                      <w:top w:val="none" w:sz="0" w:space="0" w:color="auto"/>
+                      <w:left w:val="none" w:sz="0" w:space="0" w:color="auto"/>
+                      <w:bottom w:val="none" w:sz="0" w:space="0" w:color="auto"/>
+                      <w:right w:val="none" w:sz="0" w:space="0" w:color="auto"/>
+                      <w:between w:val="none" w:sz="0" w:space="0" w:color="auto"/>
+                    </w:pBdr>
+                    <w:jc w:val="center"/>
+                    <w:cnfStyle w:val="000000100000" w:firstRow="0" w:lastRow="0" w:firstColumn="0" w:lastColumn="0" w:oddVBand="0" w:evenVBand="0" w:oddHBand="1" w:evenHBand="0" w:firstRowFirstColumn="0" w:firstRowLastColumn="0" w:lastRowFirstColumn="0" w:lastRowLastColumn="0"/>
+                    <w:rPr>
+                      <w:rFonts w:ascii="Rambla" w:eastAsia="Rambla" w:hAnsi="Rambla" w:cs="Rambla"/>
+                      <w:sz w:val="18"/>
+                      <w:szCs w:val="18"/>
+                    </w:rPr>
+                  </w:pPr>
+                </w:p>
+              </w:tc>
+            </w:tr>
+            <w:tr>
+              <w:trPr>
+                <w:jc w:val="center"/>
+              </w:trPr>
+              <w:tc>
+                <w:tcPr>
+                  <w:cnfStyle w:val="001000000000" w:firstRow="0" w:lastRow="0" w:firstColumn="1" w:lastColumn="0" w:oddVBand="0" w:evenVBand="0" w:oddHBand="0" w:evenHBand="0" w:firstRowFirstColumn="0" w:firstRowLastColumn="0" w:lastRowFirstColumn="0" w:lastRowLastColumn="0"/>
+                  <w:tcW w:w="2476" w:type="dxa"/>
+                </w:tcPr>
+                <w:p>
+                  <w:pPr>
+                    <w:pBdr>
+                      <w:top w:val="none" w:sz="0" w:space="0" w:color="auto"/>
+                      <w:left w:val="none" w:sz="0" w:space="0" w:color="auto"/>
+                      <w:bottom w:val="none" w:sz="0" w:space="0" w:color="auto"/>
+                      <w:right w:val="none" w:sz="0" w:space="0" w:color="auto"/>
+                      <w:between w:val="none" w:sz="0" w:space="0" w:color="auto"/>
+                    </w:pBdr>
+                    <w:jc w:val="both"/>
+                    <w:rPr>
+                      <w:rFonts w:ascii="Rambla" w:eastAsia="Rambla" w:hAnsi="Rambla" w:cs="Rambla"/>
+                      <w:b w:val="0"/>
+                      <w:sz w:val="18"/>
+                      <w:szCs w:val="18"/>
+                    </w:rPr>
+                  </w:pPr>
+                  <w:r>
+                    <w:rPr>
+                      <w:rFonts w:ascii="Rambla" w:eastAsia="Rambla" w:hAnsi="Rambla" w:cs="Rambla"/>
+                      <w:b w:val="0"/>
+                      <w:sz w:val="18"/>
+                      <w:szCs w:val="18"/>
+                    </w:rPr>
+                    <w:t>Pedido de adoção mediante atributos especificos</w:t>
+                  </w:r>
+                </w:p>
+              </w:tc>
+              <w:tc>
+                <w:tcPr>
+                  <w:tcW w:w="2934" w:type="dxa"/>
+                </w:tcPr>
+                <w:p>
+                  <w:pPr>
+                    <w:pBdr>
+                      <w:top w:val="none" w:sz="0" w:space="0" w:color="auto"/>
+                      <w:left w:val="none" w:sz="0" w:space="0" w:color="auto"/>
+                      <w:bottom w:val="none" w:sz="0" w:space="0" w:color="auto"/>
+                      <w:right w:val="none" w:sz="0" w:space="0" w:color="auto"/>
+                      <w:between w:val="none" w:sz="0" w:space="0" w:color="auto"/>
+                    </w:pBdr>
+                    <w:jc w:val="both"/>
+                    <w:cnfStyle w:val="000000000000" w:firstRow="0" w:lastRow="0" w:firstColumn="0" w:lastColumn="0" w:oddVBand="0" w:evenVBand="0" w:oddHBand="0" w:evenHBand="0" w:firstRowFirstColumn="0" w:firstRowLastColumn="0" w:lastRowFirstColumn="0" w:lastRowLastColumn="0"/>
+                    <w:rPr>
+                      <w:rFonts w:ascii="Rambla" w:eastAsia="Rambla" w:hAnsi="Rambla" w:cs="Rambla"/>
+                      <w:sz w:val="18"/>
+                      <w:szCs w:val="18"/>
+                    </w:rPr>
+                  </w:pPr>
+                  <w:r>
+                    <w:rPr>
+                      <w:rFonts w:ascii="Rambla" w:eastAsia="Rambla" w:hAnsi="Rambla" w:cs="Rambla"/>
+                      <w:sz w:val="18"/>
+                      <w:szCs w:val="18"/>
+                    </w:rPr>
+                    <w:t xml:space="preserve">M4 </w:t>
+                  </w:r>
+                  <w:r>
+                    <w:rPr>
+                      <w:rFonts w:ascii="Rambla" w:eastAsia="Rambla" w:hAnsi="Rambla" w:cs="Rambla"/>
+                      <w:sz w:val="18"/>
+                      <w:szCs w:val="18"/>
+                    </w:rPr>
+                    <w:t xml:space="preserve">RF5 - </w:t>
+                  </w:r>
+                  <w:r>
+                    <w:rPr>
+                      <w:rFonts w:ascii="Rambla" w:eastAsia="Rambla" w:hAnsi="Rambla" w:cs="Rambla"/>
+                      <w:sz w:val="18"/>
+                      <w:szCs w:val="18"/>
+                    </w:rPr>
+                    <w:t>O sistema deverá permitir aos utilizadores registarem um pedido de adoção para um tipo de animal com atributos específicos como porte ou raça.</w:t>
+                  </w:r>
+                </w:p>
+              </w:tc>
+              <w:tc>
+                <w:tcPr>
+                  <w:tcW w:w="1319" w:type="dxa"/>
+                </w:tcPr>
+                <w:p>
+                  <w:pPr>
+                    <w:pBdr>
+                      <w:top w:val="none" w:sz="0" w:space="0" w:color="auto"/>
+                      <w:left w:val="none" w:sz="0" w:space="0" w:color="auto"/>
+                      <w:bottom w:val="none" w:sz="0" w:space="0" w:color="auto"/>
+                      <w:right w:val="none" w:sz="0" w:space="0" w:color="auto"/>
+                      <w:between w:val="none" w:sz="0" w:space="0" w:color="auto"/>
+                    </w:pBdr>
+                    <w:jc w:val="both"/>
+                    <w:cnfStyle w:val="000000000000" w:firstRow="0" w:lastRow="0" w:firstColumn="0" w:lastColumn="0" w:oddVBand="0" w:evenVBand="0" w:oddHBand="0" w:evenHBand="0" w:firstRowFirstColumn="0" w:firstRowLastColumn="0" w:lastRowFirstColumn="0" w:lastRowLastColumn="0"/>
+                    <w:rPr>
+                      <w:rFonts w:ascii="Rambla" w:eastAsia="Rambla" w:hAnsi="Rambla" w:cs="Rambla"/>
+                      <w:sz w:val="18"/>
+                      <w:szCs w:val="18"/>
+                    </w:rPr>
+                  </w:pPr>
+                </w:p>
+              </w:tc>
+              <w:tc>
+                <w:tcPr>
+                  <w:tcW w:w="1134" w:type="dxa"/>
+                </w:tcPr>
+                <w:p>
+                  <w:pPr>
+                    <w:pBdr>
+                      <w:top w:val="none" w:sz="0" w:space="0" w:color="auto"/>
+                      <w:left w:val="none" w:sz="0" w:space="0" w:color="auto"/>
+                      <w:bottom w:val="none" w:sz="0" w:space="0" w:color="auto"/>
+                      <w:right w:val="none" w:sz="0" w:space="0" w:color="auto"/>
+                      <w:between w:val="none" w:sz="0" w:space="0" w:color="auto"/>
+                    </w:pBdr>
+                    <w:jc w:val="center"/>
+                    <w:cnfStyle w:val="000000000000" w:firstRow="0" w:lastRow="0" w:firstColumn="0" w:lastColumn="0" w:oddVBand="0" w:evenVBand="0" w:oddHBand="0" w:evenHBand="0" w:firstRowFirstColumn="0" w:firstRowLastColumn="0" w:lastRowFirstColumn="0" w:lastRowLastColumn="0"/>
+                    <w:rPr>
+                      <w:rFonts w:ascii="Rambla" w:eastAsia="Rambla" w:hAnsi="Rambla" w:cs="Rambla"/>
+                      <w:sz w:val="18"/>
+                      <w:szCs w:val="18"/>
+                    </w:rPr>
+                  </w:pPr>
+                </w:p>
+              </w:tc>
+              <w:tc>
+                <w:tcPr>
+                  <w:tcW w:w="992" w:type="dxa"/>
+                </w:tcPr>
+                <w:p>
+                  <w:pPr>
+                    <w:pBdr>
+                      <w:top w:val="none" w:sz="0" w:space="0" w:color="auto"/>
+                      <w:left w:val="none" w:sz="0" w:space="0" w:color="auto"/>
+                      <w:bottom w:val="none" w:sz="0" w:space="0" w:color="auto"/>
+                      <w:right w:val="none" w:sz="0" w:space="0" w:color="auto"/>
+                      <w:between w:val="none" w:sz="0" w:space="0" w:color="auto"/>
+                    </w:pBdr>
+                    <w:jc w:val="center"/>
+                    <w:cnfStyle w:val="000000000000" w:firstRow="0" w:lastRow="0" w:firstColumn="0" w:lastColumn="0" w:oddVBand="0" w:evenVBand="0" w:oddHBand="0" w:evenHBand="0" w:firstRowFirstColumn="0" w:firstRowLastColumn="0" w:lastRowFirstColumn="0" w:lastRowLastColumn="0"/>
+                    <w:rPr>
+                      <w:rFonts w:ascii="Rambla" w:eastAsia="Rambla" w:hAnsi="Rambla" w:cs="Rambla"/>
+                      <w:sz w:val="18"/>
+                      <w:szCs w:val="18"/>
+                    </w:rPr>
+                  </w:pPr>
+                </w:p>
+              </w:tc>
+              <w:tc>
+                <w:tcPr>
+                  <w:tcW w:w="1083" w:type="dxa"/>
+                </w:tcPr>
+                <w:p>
+                  <w:pPr>
+                    <w:pBdr>
+                      <w:top w:val="none" w:sz="0" w:space="0" w:color="auto"/>
+                      <w:left w:val="none" w:sz="0" w:space="0" w:color="auto"/>
+                      <w:bottom w:val="none" w:sz="0" w:space="0" w:color="auto"/>
+                      <w:right w:val="none" w:sz="0" w:space="0" w:color="auto"/>
+                      <w:between w:val="none" w:sz="0" w:space="0" w:color="auto"/>
+                    </w:pBdr>
+                    <w:jc w:val="center"/>
+                    <w:cnfStyle w:val="000000000000" w:firstRow="0" w:lastRow="0" w:firstColumn="0" w:lastColumn="0" w:oddVBand="0" w:evenVBand="0" w:oddHBand="0" w:evenHBand="0" w:firstRowFirstColumn="0" w:firstRowLastColumn="0" w:lastRowFirstColumn="0" w:lastRowLastColumn="0"/>
+                    <w:rPr>
+                      <w:rFonts w:ascii="Rambla" w:eastAsia="Rambla" w:hAnsi="Rambla" w:cs="Rambla"/>
+                      <w:sz w:val="18"/>
+                      <w:szCs w:val="18"/>
+                    </w:rPr>
+                  </w:pPr>
+                </w:p>
+              </w:tc>
+            </w:tr>
+            <w:tr>
+              <w:trPr>
+                <w:cnfStyle w:val="000000100000" w:firstRow="0" w:lastRow="0" w:firstColumn="0" w:lastColumn="0" w:oddVBand="0" w:evenVBand="0" w:oddHBand="1" w:evenHBand="0" w:firstRowFirstColumn="0" w:firstRowLastColumn="0" w:lastRowFirstColumn="0" w:lastRowLastColumn="0"/>
+                <w:jc w:val="center"/>
+              </w:trPr>
+              <w:tc>
+                <w:tcPr>
+                  <w:cnfStyle w:val="001000000000" w:firstRow="0" w:lastRow="0" w:firstColumn="1" w:lastColumn="0" w:oddVBand="0" w:evenVBand="0" w:oddHBand="0" w:evenHBand="0" w:firstRowFirstColumn="0" w:firstRowLastColumn="0" w:lastRowFirstColumn="0" w:lastRowLastColumn="0"/>
+                  <w:tcW w:w="2476" w:type="dxa"/>
+                </w:tcPr>
+                <w:p>
+                  <w:pPr>
+                    <w:pBdr>
+                      <w:top w:val="none" w:sz="0" w:space="0" w:color="auto"/>
+                      <w:left w:val="none" w:sz="0" w:space="0" w:color="auto"/>
+                      <w:bottom w:val="none" w:sz="0" w:space="0" w:color="auto"/>
+                      <w:right w:val="none" w:sz="0" w:space="0" w:color="auto"/>
+                      <w:between w:val="none" w:sz="0" w:space="0" w:color="auto"/>
+                    </w:pBdr>
+                    <w:jc w:val="both"/>
+                    <w:rPr>
+                      <w:rFonts w:ascii="Rambla" w:eastAsia="Rambla" w:hAnsi="Rambla" w:cs="Rambla"/>
+                      <w:b w:val="0"/>
+                      <w:sz w:val="18"/>
+                      <w:szCs w:val="18"/>
+                    </w:rPr>
+                  </w:pPr>
+                  <w:r>
+                    <w:rPr>
+                      <w:rFonts w:ascii="Rambla" w:eastAsia="Rambla" w:hAnsi="Rambla" w:cs="Rambla"/>
+                      <w:b w:val="0"/>
+                      <w:sz w:val="18"/>
+                      <w:szCs w:val="18"/>
+                    </w:rPr>
+                    <w:t>Criar ficha de intervenção médica</w:t>
+                  </w:r>
+                </w:p>
+              </w:tc>
+              <w:tc>
+                <w:tcPr>
+                  <w:tcW w:w="2934" w:type="dxa"/>
+                </w:tcPr>
+                <w:p>
+                  <w:pPr>
+                    <w:pBdr>
+                      <w:top w:val="none" w:sz="0" w:space="0" w:color="auto"/>
+                      <w:left w:val="none" w:sz="0" w:space="0" w:color="auto"/>
+                      <w:bottom w:val="none" w:sz="0" w:space="0" w:color="auto"/>
+                      <w:right w:val="none" w:sz="0" w:space="0" w:color="auto"/>
+                      <w:between w:val="none" w:sz="0" w:space="0" w:color="auto"/>
+                    </w:pBdr>
+                    <w:jc w:val="both"/>
+                    <w:cnfStyle w:val="000000100000" w:firstRow="0" w:lastRow="0" w:firstColumn="0" w:lastColumn="0" w:oddVBand="0" w:evenVBand="0" w:oddHBand="1" w:evenHBand="0" w:firstRowFirstColumn="0" w:firstRowLastColumn="0" w:lastRowFirstColumn="0" w:lastRowLastColumn="0"/>
+                    <w:rPr>
+                      <w:rFonts w:ascii="Rambla" w:eastAsia="Rambla" w:hAnsi="Rambla" w:cs="Rambla"/>
+                      <w:sz w:val="18"/>
+                      <w:szCs w:val="18"/>
+                    </w:rPr>
+                  </w:pPr>
+                  <w:r>
+                    <w:rPr>
+                      <w:rFonts w:ascii="Rambla" w:eastAsia="Rambla" w:hAnsi="Rambla" w:cs="Rambla"/>
+                      <w:sz w:val="18"/>
+                      <w:szCs w:val="18"/>
+                    </w:rPr>
+                    <w:t xml:space="preserve">M5 </w:t>
+                  </w:r>
+                  <w:r>
+                    <w:rPr>
+                      <w:rFonts w:ascii="Rambla" w:eastAsia="Rambla" w:hAnsi="Rambla" w:cs="Rambla"/>
+                      <w:sz w:val="18"/>
+                      <w:szCs w:val="18"/>
+                    </w:rPr>
+                    <w:t xml:space="preserve">RF1 - </w:t>
+                  </w:r>
+                  <w:r>
+                    <w:rPr>
+                      <w:rFonts w:ascii="Rambla" w:eastAsia="Rambla" w:hAnsi="Rambla" w:cs="Rambla"/>
+                      <w:sz w:val="18"/>
+                      <w:szCs w:val="18"/>
+                    </w:rPr>
+                    <w:t>O sistema deverá permitir operações CRUD sobre fichas de intervenção médica.</w:t>
+                  </w:r>
+                </w:p>
+              </w:tc>
+              <w:tc>
+                <w:tcPr>
+                  <w:tcW w:w="1319" w:type="dxa"/>
+                </w:tcPr>
+                <w:p>
+                  <w:pPr>
+                    <w:pBdr>
+                      <w:top w:val="none" w:sz="0" w:space="0" w:color="auto"/>
+                      <w:left w:val="none" w:sz="0" w:space="0" w:color="auto"/>
+                      <w:bottom w:val="none" w:sz="0" w:space="0" w:color="auto"/>
+                      <w:right w:val="none" w:sz="0" w:space="0" w:color="auto"/>
+                      <w:between w:val="none" w:sz="0" w:space="0" w:color="auto"/>
+                    </w:pBdr>
+                    <w:jc w:val="both"/>
+                    <w:cnfStyle w:val="000000100000" w:firstRow="0" w:lastRow="0" w:firstColumn="0" w:lastColumn="0" w:oddVBand="0" w:evenVBand="0" w:oddHBand="1" w:evenHBand="0" w:firstRowFirstColumn="0" w:firstRowLastColumn="0" w:lastRowFirstColumn="0" w:lastRowLastColumn="0"/>
+                    <w:rPr>
+                      <w:rFonts w:ascii="Rambla" w:eastAsia="Rambla" w:hAnsi="Rambla" w:cs="Rambla"/>
+                      <w:sz w:val="18"/>
+                      <w:szCs w:val="18"/>
+                    </w:rPr>
+                  </w:pPr>
+                </w:p>
+              </w:tc>
+              <w:tc>
+                <w:tcPr>
+                  <w:tcW w:w="1134" w:type="dxa"/>
+                </w:tcPr>
+                <w:p>
+                  <w:pPr>
+                    <w:pBdr>
+                      <w:top w:val="none" w:sz="0" w:space="0" w:color="auto"/>
+                      <w:left w:val="none" w:sz="0" w:space="0" w:color="auto"/>
+                      <w:bottom w:val="none" w:sz="0" w:space="0" w:color="auto"/>
+                      <w:right w:val="none" w:sz="0" w:space="0" w:color="auto"/>
+                      <w:between w:val="none" w:sz="0" w:space="0" w:color="auto"/>
+                    </w:pBdr>
+                    <w:jc w:val="center"/>
+                    <w:cnfStyle w:val="000000100000" w:firstRow="0" w:lastRow="0" w:firstColumn="0" w:lastColumn="0" w:oddVBand="0" w:evenVBand="0" w:oddHBand="1" w:evenHBand="0" w:firstRowFirstColumn="0" w:firstRowLastColumn="0" w:lastRowFirstColumn="0" w:lastRowLastColumn="0"/>
+                    <w:rPr>
+                      <w:rFonts w:ascii="Rambla" w:eastAsia="Rambla" w:hAnsi="Rambla" w:cs="Rambla"/>
+                      <w:sz w:val="18"/>
+                      <w:szCs w:val="18"/>
+                    </w:rPr>
+                  </w:pPr>
+                </w:p>
+              </w:tc>
+              <w:tc>
+                <w:tcPr>
+                  <w:tcW w:w="992" w:type="dxa"/>
+                </w:tcPr>
+                <w:p>
+                  <w:pPr>
+                    <w:pBdr>
+                      <w:top w:val="none" w:sz="0" w:space="0" w:color="auto"/>
+                      <w:left w:val="none" w:sz="0" w:space="0" w:color="auto"/>
+                      <w:bottom w:val="none" w:sz="0" w:space="0" w:color="auto"/>
+                      <w:right w:val="none" w:sz="0" w:space="0" w:color="auto"/>
+                      <w:between w:val="none" w:sz="0" w:space="0" w:color="auto"/>
+                    </w:pBdr>
+                    <w:jc w:val="center"/>
+                    <w:cnfStyle w:val="000000100000" w:firstRow="0" w:lastRow="0" w:firstColumn="0" w:lastColumn="0" w:oddVBand="0" w:evenVBand="0" w:oddHBand="1" w:evenHBand="0" w:firstRowFirstColumn="0" w:firstRowLastColumn="0" w:lastRowFirstColumn="0" w:lastRowLastColumn="0"/>
+                    <w:rPr>
+                      <w:rFonts w:ascii="Rambla" w:eastAsia="Rambla" w:hAnsi="Rambla" w:cs="Rambla"/>
+                      <w:sz w:val="18"/>
+                      <w:szCs w:val="18"/>
+                    </w:rPr>
+                  </w:pPr>
+                </w:p>
+              </w:tc>
+              <w:tc>
+                <w:tcPr>
+                  <w:tcW w:w="1083" w:type="dxa"/>
+                </w:tcPr>
+                <w:p>
+                  <w:pPr>
+                    <w:pBdr>
+                      <w:top w:val="none" w:sz="0" w:space="0" w:color="auto"/>
+                      <w:left w:val="none" w:sz="0" w:space="0" w:color="auto"/>
+                      <w:bottom w:val="none" w:sz="0" w:space="0" w:color="auto"/>
+                      <w:right w:val="none" w:sz="0" w:space="0" w:color="auto"/>
+                      <w:between w:val="none" w:sz="0" w:space="0" w:color="auto"/>
+                    </w:pBdr>
+                    <w:jc w:val="center"/>
+                    <w:cnfStyle w:val="000000100000" w:firstRow="0" w:lastRow="0" w:firstColumn="0" w:lastColumn="0" w:oddVBand="0" w:evenVBand="0" w:oddHBand="1" w:evenHBand="0" w:firstRowFirstColumn="0" w:firstRowLastColumn="0" w:lastRowFirstColumn="0" w:lastRowLastColumn="0"/>
+                    <w:rPr>
+                      <w:rFonts w:ascii="Rambla" w:eastAsia="Rambla" w:hAnsi="Rambla" w:cs="Rambla"/>
+                      <w:sz w:val="18"/>
+                      <w:szCs w:val="18"/>
+                    </w:rPr>
+                  </w:pPr>
+                </w:p>
+              </w:tc>
+            </w:tr>
+            <w:tr>
+              <w:trPr>
+                <w:jc w:val="center"/>
+              </w:trPr>
+              <w:tc>
+                <w:tcPr>
+                  <w:cnfStyle w:val="001000000000" w:firstRow="0" w:lastRow="0" w:firstColumn="1" w:lastColumn="0" w:oddVBand="0" w:evenVBand="0" w:oddHBand="0" w:evenHBand="0" w:firstRowFirstColumn="0" w:firstRowLastColumn="0" w:lastRowFirstColumn="0" w:lastRowLastColumn="0"/>
+                  <w:tcW w:w="2476" w:type="dxa"/>
+                </w:tcPr>
+                <w:p>
+                  <w:pPr>
+                    <w:pBdr>
+                      <w:top w:val="none" w:sz="0" w:space="0" w:color="auto"/>
+                      <w:left w:val="none" w:sz="0" w:space="0" w:color="auto"/>
+                      <w:bottom w:val="none" w:sz="0" w:space="0" w:color="auto"/>
+                      <w:right w:val="none" w:sz="0" w:space="0" w:color="auto"/>
+                      <w:between w:val="none" w:sz="0" w:space="0" w:color="auto"/>
+                    </w:pBdr>
+                    <w:jc w:val="both"/>
+                    <w:rPr>
+                      <w:rFonts w:ascii="Rambla" w:eastAsia="Rambla" w:hAnsi="Rambla" w:cs="Rambla"/>
+                      <w:b w:val="0"/>
+                      <w:sz w:val="18"/>
+                      <w:szCs w:val="18"/>
+                    </w:rPr>
+                  </w:pPr>
+                  <w:r>
+                    <w:rPr>
+                      <w:rFonts w:ascii="Rambla" w:eastAsia="Rambla" w:hAnsi="Rambla" w:cs="Rambla"/>
+                      <w:b w:val="0"/>
+                      <w:sz w:val="18"/>
+                      <w:szCs w:val="18"/>
+                    </w:rPr>
+                    <w:t>Apagar ficha de intervenção médica</w:t>
+                  </w:r>
+                </w:p>
+              </w:tc>
+              <w:tc>
+                <w:tcPr>
+                  <w:tcW w:w="2934" w:type="dxa"/>
+                </w:tcPr>
+                <w:p>
+                  <w:pPr>
+                    <w:pBdr>
+                      <w:top w:val="none" w:sz="0" w:space="0" w:color="auto"/>
+                      <w:left w:val="none" w:sz="0" w:space="0" w:color="auto"/>
+                      <w:bottom w:val="none" w:sz="0" w:space="0" w:color="auto"/>
+                      <w:right w:val="none" w:sz="0" w:space="0" w:color="auto"/>
+                      <w:between w:val="none" w:sz="0" w:space="0" w:color="auto"/>
+                    </w:pBdr>
+                    <w:jc w:val="both"/>
+                    <w:cnfStyle w:val="000000000000" w:firstRow="0" w:lastRow="0" w:firstColumn="0" w:lastColumn="0" w:oddVBand="0" w:evenVBand="0" w:oddHBand="0" w:evenHBand="0" w:firstRowFirstColumn="0" w:firstRowLastColumn="0" w:lastRowFirstColumn="0" w:lastRowLastColumn="0"/>
+                    <w:rPr>
+                      <w:rFonts w:ascii="Rambla" w:eastAsia="Rambla" w:hAnsi="Rambla" w:cs="Rambla"/>
+                      <w:sz w:val="18"/>
+                      <w:szCs w:val="18"/>
+                    </w:rPr>
+                  </w:pPr>
+                  <w:r>
+                    <w:rPr>
+                      <w:rFonts w:ascii="Rambla" w:eastAsia="Rambla" w:hAnsi="Rambla" w:cs="Rambla"/>
+                      <w:sz w:val="18"/>
+                      <w:szCs w:val="18"/>
+                    </w:rPr>
+                    <w:t xml:space="preserve">M5 </w:t>
+                  </w:r>
+                  <w:r>
+                    <w:rPr>
+                      <w:rFonts w:ascii="Rambla" w:eastAsia="Rambla" w:hAnsi="Rambla" w:cs="Rambla"/>
+                      <w:sz w:val="18"/>
+                      <w:szCs w:val="18"/>
+                    </w:rPr>
+                    <w:t>RF1 - O sistema deverá permitir operações CRUD sobre fichas de intervenção médica.</w:t>
+                  </w:r>
+                </w:p>
+              </w:tc>
+              <w:tc>
+                <w:tcPr>
+                  <w:tcW w:w="1319" w:type="dxa"/>
+                </w:tcPr>
+                <w:p>
+                  <w:pPr>
+                    <w:pBdr>
+                      <w:top w:val="none" w:sz="0" w:space="0" w:color="auto"/>
+                      <w:left w:val="none" w:sz="0" w:space="0" w:color="auto"/>
+                      <w:bottom w:val="none" w:sz="0" w:space="0" w:color="auto"/>
+                      <w:right w:val="none" w:sz="0" w:space="0" w:color="auto"/>
+                      <w:between w:val="none" w:sz="0" w:space="0" w:color="auto"/>
+                    </w:pBdr>
+                    <w:jc w:val="both"/>
+                    <w:cnfStyle w:val="000000000000" w:firstRow="0" w:lastRow="0" w:firstColumn="0" w:lastColumn="0" w:oddVBand="0" w:evenVBand="0" w:oddHBand="0" w:evenHBand="0" w:firstRowFirstColumn="0" w:firstRowLastColumn="0" w:lastRowFirstColumn="0" w:lastRowLastColumn="0"/>
+                    <w:rPr>
+                      <w:rFonts w:ascii="Rambla" w:eastAsia="Rambla" w:hAnsi="Rambla" w:cs="Rambla"/>
+                      <w:sz w:val="18"/>
+                      <w:szCs w:val="18"/>
+                    </w:rPr>
+                  </w:pPr>
+                </w:p>
+              </w:tc>
+              <w:tc>
+                <w:tcPr>
+                  <w:tcW w:w="1134" w:type="dxa"/>
+                </w:tcPr>
+                <w:p>
+                  <w:pPr>
+                    <w:pBdr>
+                      <w:top w:val="none" w:sz="0" w:space="0" w:color="auto"/>
+                      <w:left w:val="none" w:sz="0" w:space="0" w:color="auto"/>
+                      <w:bottom w:val="none" w:sz="0" w:space="0" w:color="auto"/>
+                      <w:right w:val="none" w:sz="0" w:space="0" w:color="auto"/>
+                      <w:between w:val="none" w:sz="0" w:space="0" w:color="auto"/>
+                    </w:pBdr>
+                    <w:jc w:val="center"/>
+                    <w:cnfStyle w:val="000000000000" w:firstRow="0" w:lastRow="0" w:firstColumn="0" w:lastColumn="0" w:oddVBand="0" w:evenVBand="0" w:oddHBand="0" w:evenHBand="0" w:firstRowFirstColumn="0" w:firstRowLastColumn="0" w:lastRowFirstColumn="0" w:lastRowLastColumn="0"/>
+                    <w:rPr>
+                      <w:rFonts w:ascii="Rambla" w:eastAsia="Rambla" w:hAnsi="Rambla" w:cs="Rambla"/>
+                      <w:sz w:val="18"/>
+                      <w:szCs w:val="18"/>
+                    </w:rPr>
+                  </w:pPr>
+                </w:p>
+              </w:tc>
+              <w:tc>
+                <w:tcPr>
+                  <w:tcW w:w="992" w:type="dxa"/>
+                </w:tcPr>
+                <w:p>
+                  <w:pPr>
+                    <w:pBdr>
+                      <w:top w:val="none" w:sz="0" w:space="0" w:color="auto"/>
+                      <w:left w:val="none" w:sz="0" w:space="0" w:color="auto"/>
+                      <w:bottom w:val="none" w:sz="0" w:space="0" w:color="auto"/>
+                      <w:right w:val="none" w:sz="0" w:space="0" w:color="auto"/>
+                      <w:between w:val="none" w:sz="0" w:space="0" w:color="auto"/>
+                    </w:pBdr>
+                    <w:jc w:val="center"/>
+                    <w:cnfStyle w:val="000000000000" w:firstRow="0" w:lastRow="0" w:firstColumn="0" w:lastColumn="0" w:oddVBand="0" w:evenVBand="0" w:oddHBand="0" w:evenHBand="0" w:firstRowFirstColumn="0" w:firstRowLastColumn="0" w:lastRowFirstColumn="0" w:lastRowLastColumn="0"/>
+                    <w:rPr>
+                      <w:rFonts w:ascii="Rambla" w:eastAsia="Rambla" w:hAnsi="Rambla" w:cs="Rambla"/>
+                      <w:sz w:val="18"/>
+                      <w:szCs w:val="18"/>
+                    </w:rPr>
+                  </w:pPr>
+                </w:p>
+              </w:tc>
+              <w:tc>
+                <w:tcPr>
+                  <w:tcW w:w="1083" w:type="dxa"/>
+                </w:tcPr>
+                <w:p>
+                  <w:pPr>
+                    <w:pBdr>
+                      <w:top w:val="none" w:sz="0" w:space="0" w:color="auto"/>
+                      <w:left w:val="none" w:sz="0" w:space="0" w:color="auto"/>
+                      <w:bottom w:val="none" w:sz="0" w:space="0" w:color="auto"/>
+                      <w:right w:val="none" w:sz="0" w:space="0" w:color="auto"/>
+                      <w:between w:val="none" w:sz="0" w:space="0" w:color="auto"/>
+                    </w:pBdr>
+                    <w:jc w:val="center"/>
+                    <w:cnfStyle w:val="000000000000" w:firstRow="0" w:lastRow="0" w:firstColumn="0" w:lastColumn="0" w:oddVBand="0" w:evenVBand="0" w:oddHBand="0" w:evenHBand="0" w:firstRowFirstColumn="0" w:firstRowLastColumn="0" w:lastRowFirstColumn="0" w:lastRowLastColumn="0"/>
+                    <w:rPr>
+                      <w:rFonts w:ascii="Rambla" w:eastAsia="Rambla" w:hAnsi="Rambla" w:cs="Rambla"/>
+                      <w:sz w:val="18"/>
+                      <w:szCs w:val="18"/>
+                    </w:rPr>
+                  </w:pPr>
+                </w:p>
+              </w:tc>
+            </w:tr>
+            <w:tr>
+              <w:trPr>
+                <w:cnfStyle w:val="000000100000" w:firstRow="0" w:lastRow="0" w:firstColumn="0" w:lastColumn="0" w:oddVBand="0" w:evenVBand="0" w:oddHBand="1" w:evenHBand="0" w:firstRowFirstColumn="0" w:firstRowLastColumn="0" w:lastRowFirstColumn="0" w:lastRowLastColumn="0"/>
+                <w:jc w:val="center"/>
+              </w:trPr>
+              <w:tc>
+                <w:tcPr>
+                  <w:cnfStyle w:val="001000000000" w:firstRow="0" w:lastRow="0" w:firstColumn="1" w:lastColumn="0" w:oddVBand="0" w:evenVBand="0" w:oddHBand="0" w:evenHBand="0" w:firstRowFirstColumn="0" w:firstRowLastColumn="0" w:lastRowFirstColumn="0" w:lastRowLastColumn="0"/>
+                  <w:tcW w:w="2476" w:type="dxa"/>
+                </w:tcPr>
+                <w:p>
+                  <w:pPr>
+                    <w:pBdr>
+                      <w:top w:val="none" w:sz="0" w:space="0" w:color="auto"/>
+                      <w:left w:val="none" w:sz="0" w:space="0" w:color="auto"/>
+                      <w:bottom w:val="none" w:sz="0" w:space="0" w:color="auto"/>
+                      <w:right w:val="none" w:sz="0" w:space="0" w:color="auto"/>
+                      <w:between w:val="none" w:sz="0" w:space="0" w:color="auto"/>
+                    </w:pBdr>
+                    <w:jc w:val="both"/>
+                    <w:rPr>
+                      <w:rFonts w:ascii="Rambla" w:eastAsia="Rambla" w:hAnsi="Rambla" w:cs="Rambla"/>
+                      <w:b w:val="0"/>
+                      <w:sz w:val="18"/>
+                      <w:szCs w:val="18"/>
+                    </w:rPr>
+                  </w:pPr>
+                  <w:r>
+                    <w:rPr>
+                      <w:rFonts w:ascii="Rambla" w:eastAsia="Rambla" w:hAnsi="Rambla" w:cs="Rambla"/>
+                      <w:b w:val="0"/>
+                      <w:sz w:val="18"/>
+                      <w:szCs w:val="18"/>
+                    </w:rPr>
+                    <w:t>Editar ficha de intervenção médica</w:t>
+                  </w:r>
+                </w:p>
+              </w:tc>
+              <w:tc>
+                <w:tcPr>
+                  <w:tcW w:w="2934" w:type="dxa"/>
+                </w:tcPr>
+                <w:p>
+                  <w:pPr>
+                    <w:pBdr>
+                      <w:top w:val="none" w:sz="0" w:space="0" w:color="auto"/>
+                      <w:left w:val="none" w:sz="0" w:space="0" w:color="auto"/>
+                      <w:bottom w:val="none" w:sz="0" w:space="0" w:color="auto"/>
+                      <w:right w:val="none" w:sz="0" w:space="0" w:color="auto"/>
+                      <w:between w:val="none" w:sz="0" w:space="0" w:color="auto"/>
+                    </w:pBdr>
+                    <w:jc w:val="both"/>
+                    <w:cnfStyle w:val="000000100000" w:firstRow="0" w:lastRow="0" w:firstColumn="0" w:lastColumn="0" w:oddVBand="0" w:evenVBand="0" w:oddHBand="1" w:evenHBand="0" w:firstRowFirstColumn="0" w:firstRowLastColumn="0" w:lastRowFirstColumn="0" w:lastRowLastColumn="0"/>
+                    <w:rPr>
+                      <w:rFonts w:ascii="Rambla" w:eastAsia="Rambla" w:hAnsi="Rambla" w:cs="Rambla"/>
+                      <w:sz w:val="18"/>
+                      <w:szCs w:val="18"/>
+                    </w:rPr>
+                  </w:pPr>
+                  <w:r>
+                    <w:rPr>
+                      <w:rFonts w:ascii="Rambla" w:eastAsia="Rambla" w:hAnsi="Rambla" w:cs="Rambla"/>
+                      <w:sz w:val="18"/>
+                      <w:szCs w:val="18"/>
+                    </w:rPr>
+                    <w:t xml:space="preserve">M5 </w:t>
+                  </w:r>
+                  <w:r>
+                    <w:rPr>
+                      <w:rFonts w:ascii="Rambla" w:eastAsia="Rambla" w:hAnsi="Rambla" w:cs="Rambla"/>
+                      <w:sz w:val="18"/>
+                      <w:szCs w:val="18"/>
+                    </w:rPr>
+                    <w:t xml:space="preserve">RF1 - </w:t>
+                  </w:r>
+                  <w:r>
+                    <w:rPr>
+                      <w:rFonts w:ascii="Rambla" w:eastAsia="Rambla" w:hAnsi="Rambla" w:cs="Rambla"/>
+                      <w:sz w:val="18"/>
+                      <w:szCs w:val="18"/>
+                    </w:rPr>
+                    <w:t>O sistema deverá permitir operações CRUD sobre fichas de intervenção médica.</w:t>
+                  </w:r>
+                </w:p>
+              </w:tc>
+              <w:tc>
+                <w:tcPr>
+                  <w:tcW w:w="1319" w:type="dxa"/>
+                </w:tcPr>
+                <w:p>
+                  <w:pPr>
+                    <w:pBdr>
+                      <w:top w:val="none" w:sz="0" w:space="0" w:color="auto"/>
+                      <w:left w:val="none" w:sz="0" w:space="0" w:color="auto"/>
+                      <w:bottom w:val="none" w:sz="0" w:space="0" w:color="auto"/>
+                      <w:right w:val="none" w:sz="0" w:space="0" w:color="auto"/>
+                      <w:between w:val="none" w:sz="0" w:space="0" w:color="auto"/>
+                    </w:pBdr>
+                    <w:jc w:val="both"/>
+                    <w:cnfStyle w:val="000000100000" w:firstRow="0" w:lastRow="0" w:firstColumn="0" w:lastColumn="0" w:oddVBand="0" w:evenVBand="0" w:oddHBand="1" w:evenHBand="0" w:firstRowFirstColumn="0" w:firstRowLastColumn="0" w:lastRowFirstColumn="0" w:lastRowLastColumn="0"/>
+                    <w:rPr>
+                      <w:rFonts w:ascii="Rambla" w:eastAsia="Rambla" w:hAnsi="Rambla" w:cs="Rambla"/>
+                      <w:sz w:val="18"/>
+                      <w:szCs w:val="18"/>
+                    </w:rPr>
+                  </w:pPr>
+                </w:p>
+              </w:tc>
+              <w:tc>
+                <w:tcPr>
+                  <w:tcW w:w="1134" w:type="dxa"/>
+                </w:tcPr>
+                <w:p>
+                  <w:pPr>
+                    <w:pBdr>
+                      <w:top w:val="none" w:sz="0" w:space="0" w:color="auto"/>
+                      <w:left w:val="none" w:sz="0" w:space="0" w:color="auto"/>
+                      <w:bottom w:val="none" w:sz="0" w:space="0" w:color="auto"/>
+                      <w:right w:val="none" w:sz="0" w:space="0" w:color="auto"/>
+                      <w:between w:val="none" w:sz="0" w:space="0" w:color="auto"/>
+                    </w:pBdr>
+                    <w:jc w:val="center"/>
+                    <w:cnfStyle w:val="000000100000" w:firstRow="0" w:lastRow="0" w:firstColumn="0" w:lastColumn="0" w:oddVBand="0" w:evenVBand="0" w:oddHBand="1" w:evenHBand="0" w:firstRowFirstColumn="0" w:firstRowLastColumn="0" w:lastRowFirstColumn="0" w:lastRowLastColumn="0"/>
+                    <w:rPr>
+                      <w:rFonts w:ascii="Rambla" w:eastAsia="Rambla" w:hAnsi="Rambla" w:cs="Rambla"/>
+                      <w:sz w:val="18"/>
+                      <w:szCs w:val="18"/>
+                    </w:rPr>
+                  </w:pPr>
+                </w:p>
+              </w:tc>
+              <w:tc>
+                <w:tcPr>
+                  <w:tcW w:w="992" w:type="dxa"/>
+                </w:tcPr>
+                <w:p>
+                  <w:pPr>
+                    <w:pBdr>
+                      <w:top w:val="none" w:sz="0" w:space="0" w:color="auto"/>
+                      <w:left w:val="none" w:sz="0" w:space="0" w:color="auto"/>
+                      <w:bottom w:val="none" w:sz="0" w:space="0" w:color="auto"/>
+                      <w:right w:val="none" w:sz="0" w:space="0" w:color="auto"/>
+                      <w:between w:val="none" w:sz="0" w:space="0" w:color="auto"/>
+                    </w:pBdr>
+                    <w:jc w:val="center"/>
+                    <w:cnfStyle w:val="000000100000" w:firstRow="0" w:lastRow="0" w:firstColumn="0" w:lastColumn="0" w:oddVBand="0" w:evenVBand="0" w:oddHBand="1" w:evenHBand="0" w:firstRowFirstColumn="0" w:firstRowLastColumn="0" w:lastRowFirstColumn="0" w:lastRowLastColumn="0"/>
+                    <w:rPr>
+                      <w:rFonts w:ascii="Rambla" w:eastAsia="Rambla" w:hAnsi="Rambla" w:cs="Rambla"/>
+                      <w:sz w:val="18"/>
+                      <w:szCs w:val="18"/>
+                    </w:rPr>
+                  </w:pPr>
+                </w:p>
+              </w:tc>
+              <w:tc>
+                <w:tcPr>
+                  <w:tcW w:w="1083" w:type="dxa"/>
+                </w:tcPr>
+                <w:p>
+                  <w:pPr>
+                    <w:pBdr>
+                      <w:top w:val="none" w:sz="0" w:space="0" w:color="auto"/>
+                      <w:left w:val="none" w:sz="0" w:space="0" w:color="auto"/>
+                      <w:bottom w:val="none" w:sz="0" w:space="0" w:color="auto"/>
+                      <w:right w:val="none" w:sz="0" w:space="0" w:color="auto"/>
+                      <w:between w:val="none" w:sz="0" w:space="0" w:color="auto"/>
+                    </w:pBdr>
+                    <w:jc w:val="center"/>
+                    <w:cnfStyle w:val="000000100000" w:firstRow="0" w:lastRow="0" w:firstColumn="0" w:lastColumn="0" w:oddVBand="0" w:evenVBand="0" w:oddHBand="1" w:evenHBand="0" w:firstRowFirstColumn="0" w:firstRowLastColumn="0" w:lastRowFirstColumn="0" w:lastRowLastColumn="0"/>
+                    <w:rPr>
+                      <w:rFonts w:ascii="Rambla" w:eastAsia="Rambla" w:hAnsi="Rambla" w:cs="Rambla"/>
+                      <w:sz w:val="18"/>
+                      <w:szCs w:val="18"/>
+                    </w:rPr>
+                  </w:pPr>
+                </w:p>
+              </w:tc>
+            </w:tr>
+            <w:tr>
+              <w:trPr>
+                <w:jc w:val="center"/>
+              </w:trPr>
+              <w:tc>
+                <w:tcPr>
+                  <w:cnfStyle w:val="001000000000" w:firstRow="0" w:lastRow="0" w:firstColumn="1" w:lastColumn="0" w:oddVBand="0" w:evenVBand="0" w:oddHBand="0" w:evenHBand="0" w:firstRowFirstColumn="0" w:firstRowLastColumn="0" w:lastRowFirstColumn="0" w:lastRowLastColumn="0"/>
+                  <w:tcW w:w="2476" w:type="dxa"/>
+                </w:tcPr>
+                <w:p>
+                  <w:pPr>
+                    <w:pBdr>
+                      <w:top w:val="none" w:sz="0" w:space="0" w:color="auto"/>
+                      <w:left w:val="none" w:sz="0" w:space="0" w:color="auto"/>
+                      <w:bottom w:val="none" w:sz="0" w:space="0" w:color="auto"/>
+                      <w:right w:val="none" w:sz="0" w:space="0" w:color="auto"/>
+                      <w:between w:val="none" w:sz="0" w:space="0" w:color="auto"/>
+                    </w:pBdr>
+                    <w:jc w:val="both"/>
+                    <w:rPr>
+                      <w:rFonts w:ascii="Rambla" w:eastAsia="Rambla" w:hAnsi="Rambla" w:cs="Rambla"/>
+                      <w:b w:val="0"/>
+                      <w:sz w:val="18"/>
+                      <w:szCs w:val="18"/>
+                    </w:rPr>
+                  </w:pPr>
+                  <w:r>
+                    <w:rPr>
+                      <w:rFonts w:ascii="Rambla" w:eastAsia="Rambla" w:hAnsi="Rambla" w:cs="Rambla"/>
+                      <w:b w:val="0"/>
+                      <w:sz w:val="18"/>
+                      <w:szCs w:val="18"/>
+                    </w:rPr>
+                    <w:t>Visualizar ficha de intervenção médica</w:t>
+                  </w:r>
+                </w:p>
+              </w:tc>
+              <w:tc>
+                <w:tcPr>
+                  <w:tcW w:w="2934" w:type="dxa"/>
+                </w:tcPr>
+                <w:p>
+                  <w:pPr>
+                    <w:pBdr>
+                      <w:top w:val="none" w:sz="0" w:space="0" w:color="auto"/>
+                      <w:left w:val="none" w:sz="0" w:space="0" w:color="auto"/>
+                      <w:bottom w:val="none" w:sz="0" w:space="0" w:color="auto"/>
+                      <w:right w:val="none" w:sz="0" w:space="0" w:color="auto"/>
+                      <w:between w:val="none" w:sz="0" w:space="0" w:color="auto"/>
+                    </w:pBdr>
+                    <w:jc w:val="both"/>
+                    <w:cnfStyle w:val="000000000000" w:firstRow="0" w:lastRow="0" w:firstColumn="0" w:lastColumn="0" w:oddVBand="0" w:evenVBand="0" w:oddHBand="0" w:evenHBand="0" w:firstRowFirstColumn="0" w:firstRowLastColumn="0" w:lastRowFirstColumn="0" w:lastRowLastColumn="0"/>
+                    <w:rPr>
+                      <w:rFonts w:ascii="Rambla" w:eastAsia="Rambla" w:hAnsi="Rambla" w:cs="Rambla"/>
+                      <w:sz w:val="18"/>
+                      <w:szCs w:val="18"/>
+                    </w:rPr>
+                  </w:pPr>
+                  <w:r>
+                    <w:rPr>
+                      <w:rFonts w:ascii="Rambla" w:eastAsia="Rambla" w:hAnsi="Rambla" w:cs="Rambla"/>
+                      <w:sz w:val="18"/>
+                      <w:szCs w:val="18"/>
+                    </w:rPr>
+                    <w:t xml:space="preserve">M5 </w:t>
+                  </w:r>
+                  <w:r>
+                    <w:rPr>
+                      <w:rFonts w:ascii="Rambla" w:eastAsia="Rambla" w:hAnsi="Rambla" w:cs="Rambla"/>
+                      <w:sz w:val="18"/>
+                      <w:szCs w:val="18"/>
+                    </w:rPr>
+                    <w:t xml:space="preserve">RF1 - </w:t>
+                  </w:r>
+                  <w:r>
+                    <w:rPr>
+                      <w:rFonts w:ascii="Rambla" w:eastAsia="Rambla" w:hAnsi="Rambla" w:cs="Rambla"/>
+                      <w:sz w:val="18"/>
+                      <w:szCs w:val="18"/>
+                    </w:rPr>
+                    <w:t>O sistema deverá permitir operações CRUD sobre fichas de intervenção médica.</w:t>
+                  </w:r>
+                </w:p>
+              </w:tc>
+              <w:tc>
+                <w:tcPr>
+                  <w:tcW w:w="1319" w:type="dxa"/>
+                </w:tcPr>
+                <w:p>
+                  <w:pPr>
+                    <w:pBdr>
+                      <w:top w:val="none" w:sz="0" w:space="0" w:color="auto"/>
+                      <w:left w:val="none" w:sz="0" w:space="0" w:color="auto"/>
+                      <w:bottom w:val="none" w:sz="0" w:space="0" w:color="auto"/>
+                      <w:right w:val="none" w:sz="0" w:space="0" w:color="auto"/>
+                      <w:between w:val="none" w:sz="0" w:space="0" w:color="auto"/>
+                    </w:pBdr>
+                    <w:jc w:val="both"/>
+                    <w:cnfStyle w:val="000000000000" w:firstRow="0" w:lastRow="0" w:firstColumn="0" w:lastColumn="0" w:oddVBand="0" w:evenVBand="0" w:oddHBand="0" w:evenHBand="0" w:firstRowFirstColumn="0" w:firstRowLastColumn="0" w:lastRowFirstColumn="0" w:lastRowLastColumn="0"/>
+                    <w:rPr>
+                      <w:rFonts w:ascii="Rambla" w:eastAsia="Rambla" w:hAnsi="Rambla" w:cs="Rambla"/>
+                      <w:sz w:val="18"/>
+                      <w:szCs w:val="18"/>
+                    </w:rPr>
+                  </w:pPr>
+                </w:p>
+              </w:tc>
+              <w:tc>
+                <w:tcPr>
+                  <w:tcW w:w="1134" w:type="dxa"/>
+                </w:tcPr>
+                <w:p>
+                  <w:pPr>
+                    <w:pBdr>
+                      <w:top w:val="none" w:sz="0" w:space="0" w:color="auto"/>
+                      <w:left w:val="none" w:sz="0" w:space="0" w:color="auto"/>
+                      <w:bottom w:val="none" w:sz="0" w:space="0" w:color="auto"/>
+                      <w:right w:val="none" w:sz="0" w:space="0" w:color="auto"/>
+                      <w:between w:val="none" w:sz="0" w:space="0" w:color="auto"/>
+                    </w:pBdr>
+                    <w:jc w:val="center"/>
+                    <w:cnfStyle w:val="000000000000" w:firstRow="0" w:lastRow="0" w:firstColumn="0" w:lastColumn="0" w:oddVBand="0" w:evenVBand="0" w:oddHBand="0" w:evenHBand="0" w:firstRowFirstColumn="0" w:firstRowLastColumn="0" w:lastRowFirstColumn="0" w:lastRowLastColumn="0"/>
+                    <w:rPr>
+                      <w:rFonts w:ascii="Rambla" w:eastAsia="Rambla" w:hAnsi="Rambla" w:cs="Rambla"/>
+                      <w:sz w:val="18"/>
+                      <w:szCs w:val="18"/>
+                    </w:rPr>
+                  </w:pPr>
+                </w:p>
+              </w:tc>
+              <w:tc>
+                <w:tcPr>
+                  <w:tcW w:w="992" w:type="dxa"/>
+                </w:tcPr>
+                <w:p>
+                  <w:pPr>
+                    <w:pBdr>
+                      <w:top w:val="none" w:sz="0" w:space="0" w:color="auto"/>
+                      <w:left w:val="none" w:sz="0" w:space="0" w:color="auto"/>
+                      <w:bottom w:val="none" w:sz="0" w:space="0" w:color="auto"/>
+                      <w:right w:val="none" w:sz="0" w:space="0" w:color="auto"/>
+                      <w:between w:val="none" w:sz="0" w:space="0" w:color="auto"/>
+                    </w:pBdr>
+                    <w:jc w:val="center"/>
+                    <w:cnfStyle w:val="000000000000" w:firstRow="0" w:lastRow="0" w:firstColumn="0" w:lastColumn="0" w:oddVBand="0" w:evenVBand="0" w:oddHBand="0" w:evenHBand="0" w:firstRowFirstColumn="0" w:firstRowLastColumn="0" w:lastRowFirstColumn="0" w:lastRowLastColumn="0"/>
+                    <w:rPr>
+                      <w:rFonts w:ascii="Rambla" w:eastAsia="Rambla" w:hAnsi="Rambla" w:cs="Rambla"/>
+                      <w:sz w:val="18"/>
+                      <w:szCs w:val="18"/>
+                    </w:rPr>
+                  </w:pPr>
+                </w:p>
+              </w:tc>
+              <w:tc>
+                <w:tcPr>
+                  <w:tcW w:w="1083" w:type="dxa"/>
+                </w:tcPr>
+                <w:p>
+                  <w:pPr>
+                    <w:pBdr>
+                      <w:top w:val="none" w:sz="0" w:space="0" w:color="auto"/>
+                      <w:left w:val="none" w:sz="0" w:space="0" w:color="auto"/>
+                      <w:bottom w:val="none" w:sz="0" w:space="0" w:color="auto"/>
+                      <w:right w:val="none" w:sz="0" w:space="0" w:color="auto"/>
+                      <w:between w:val="none" w:sz="0" w:space="0" w:color="auto"/>
+                    </w:pBdr>
+                    <w:jc w:val="center"/>
+                    <w:cnfStyle w:val="000000000000" w:firstRow="0" w:lastRow="0" w:firstColumn="0" w:lastColumn="0" w:oddVBand="0" w:evenVBand="0" w:oddHBand="0" w:evenHBand="0" w:firstRowFirstColumn="0" w:firstRowLastColumn="0" w:lastRowFirstColumn="0" w:lastRowLastColumn="0"/>
+                    <w:rPr>
+                      <w:rFonts w:ascii="Rambla" w:eastAsia="Rambla" w:hAnsi="Rambla" w:cs="Rambla"/>
+                      <w:sz w:val="18"/>
+                      <w:szCs w:val="18"/>
+                    </w:rPr>
+                  </w:pPr>
+                </w:p>
+              </w:tc>
+            </w:tr>
+            <w:tr>
+              <w:trPr>
+                <w:cnfStyle w:val="000000100000" w:firstRow="0" w:lastRow="0" w:firstColumn="0" w:lastColumn="0" w:oddVBand="0" w:evenVBand="0" w:oddHBand="1" w:evenHBand="0" w:firstRowFirstColumn="0" w:firstRowLastColumn="0" w:lastRowFirstColumn="0" w:lastRowLastColumn="0"/>
+                <w:jc w:val="center"/>
+              </w:trPr>
+              <w:tc>
+                <w:tcPr>
+                  <w:cnfStyle w:val="001000000000" w:firstRow="0" w:lastRow="0" w:firstColumn="1" w:lastColumn="0" w:oddVBand="0" w:evenVBand="0" w:oddHBand="0" w:evenHBand="0" w:firstRowFirstColumn="0" w:firstRowLastColumn="0" w:lastRowFirstColumn="0" w:lastRowLastColumn="0"/>
+                  <w:tcW w:w="2476" w:type="dxa"/>
+                </w:tcPr>
+                <w:p>
+                  <w:pPr>
+                    <w:pBdr>
+                      <w:top w:val="none" w:sz="0" w:space="0" w:color="auto"/>
+                      <w:left w:val="none" w:sz="0" w:space="0" w:color="auto"/>
+                      <w:bottom w:val="none" w:sz="0" w:space="0" w:color="auto"/>
+                      <w:right w:val="none" w:sz="0" w:space="0" w:color="auto"/>
+                      <w:between w:val="none" w:sz="0" w:space="0" w:color="auto"/>
+                    </w:pBdr>
+                    <w:jc w:val="both"/>
+                    <w:rPr>
+                      <w:rFonts w:ascii="Rambla" w:eastAsia="Rambla" w:hAnsi="Rambla" w:cs="Rambla"/>
+                      <w:b w:val="0"/>
+                      <w:sz w:val="18"/>
+                      <w:szCs w:val="18"/>
+                    </w:rPr>
+                  </w:pPr>
+                  <w:r>
+                    <w:rPr>
+                      <w:rFonts w:ascii="Rambla" w:eastAsia="Rambla" w:hAnsi="Rambla" w:cs="Rambla"/>
+                      <w:b w:val="0"/>
+                      <w:sz w:val="18"/>
+                      <w:szCs w:val="18"/>
+                    </w:rPr>
+                    <w:t>Consulta de ficha médica mediante durante periodo de tempo</w:t>
+                  </w:r>
+                </w:p>
+              </w:tc>
+              <w:tc>
+                <w:tcPr>
+                  <w:tcW w:w="2934" w:type="dxa"/>
+                </w:tcPr>
+                <w:p>
+                  <w:pPr>
+                    <w:pBdr>
+                      <w:top w:val="none" w:sz="0" w:space="0" w:color="auto"/>
+                      <w:left w:val="none" w:sz="0" w:space="0" w:color="auto"/>
+                      <w:bottom w:val="none" w:sz="0" w:space="0" w:color="auto"/>
+                      <w:right w:val="none" w:sz="0" w:space="0" w:color="auto"/>
+                      <w:between w:val="none" w:sz="0" w:space="0" w:color="auto"/>
+                    </w:pBdr>
+                    <w:jc w:val="both"/>
+                    <w:cnfStyle w:val="000000100000" w:firstRow="0" w:lastRow="0" w:firstColumn="0" w:lastColumn="0" w:oddVBand="0" w:evenVBand="0" w:oddHBand="1" w:evenHBand="0" w:firstRowFirstColumn="0" w:firstRowLastColumn="0" w:lastRowFirstColumn="0" w:lastRowLastColumn="0"/>
+                    <w:rPr>
+                      <w:rFonts w:ascii="Rambla" w:eastAsia="Rambla" w:hAnsi="Rambla" w:cs="Rambla"/>
+                      <w:sz w:val="18"/>
+                      <w:szCs w:val="18"/>
+                    </w:rPr>
+                  </w:pPr>
+                  <w:r>
+                    <w:rPr>
+                      <w:rFonts w:ascii="Rambla" w:eastAsia="Rambla" w:hAnsi="Rambla" w:cs="Rambla"/>
+                      <w:sz w:val="18"/>
+                      <w:szCs w:val="18"/>
+                    </w:rPr>
+                    <w:t xml:space="preserve">M5 </w:t>
+                  </w:r>
+                  <w:r>
+                    <w:rPr>
+                      <w:rFonts w:ascii="Rambla" w:eastAsia="Rambla" w:hAnsi="Rambla" w:cs="Rambla"/>
+                      <w:sz w:val="18"/>
+                      <w:szCs w:val="18"/>
+                    </w:rPr>
+                    <w:t xml:space="preserve">RF2 - </w:t>
+                  </w:r>
+                  <w:r>
+                    <w:rPr>
+                      <w:rFonts w:ascii="Rambla" w:eastAsia="Rambla" w:hAnsi="Rambla" w:cs="Rambla"/>
+                      <w:sz w:val="18"/>
+                      <w:szCs w:val="18"/>
+                    </w:rPr>
+                    <w:t>O sistema deverá permitir aos funcionários consultarem todas as intervenções médicas a realizar no dia, semana ou mês atual</w:t>
+                  </w:r>
+                  <w:r>
+                    <w:rPr>
+                      <w:rFonts w:ascii="Rambla" w:eastAsia="Rambla" w:hAnsi="Rambla" w:cs="Rambla"/>
+                      <w:sz w:val="18"/>
+                      <w:szCs w:val="18"/>
+                    </w:rPr>
+                    <w:t>.</w:t>
+                  </w:r>
+                </w:p>
+              </w:tc>
+              <w:tc>
+                <w:tcPr>
+                  <w:tcW w:w="1319" w:type="dxa"/>
+                </w:tcPr>
+                <w:p>
+                  <w:pPr>
+                    <w:pBdr>
+                      <w:top w:val="none" w:sz="0" w:space="0" w:color="auto"/>
+                      <w:left w:val="none" w:sz="0" w:space="0" w:color="auto"/>
+                      <w:bottom w:val="none" w:sz="0" w:space="0" w:color="auto"/>
+                      <w:right w:val="none" w:sz="0" w:space="0" w:color="auto"/>
+                      <w:between w:val="none" w:sz="0" w:space="0" w:color="auto"/>
+                    </w:pBdr>
+                    <w:jc w:val="both"/>
+                    <w:cnfStyle w:val="000000100000" w:firstRow="0" w:lastRow="0" w:firstColumn="0" w:lastColumn="0" w:oddVBand="0" w:evenVBand="0" w:oddHBand="1" w:evenHBand="0" w:firstRowFirstColumn="0" w:firstRowLastColumn="0" w:lastRowFirstColumn="0" w:lastRowLastColumn="0"/>
+                    <w:rPr>
+                      <w:rFonts w:ascii="Rambla" w:eastAsia="Rambla" w:hAnsi="Rambla" w:cs="Rambla"/>
+                      <w:sz w:val="18"/>
+                      <w:szCs w:val="18"/>
+                    </w:rPr>
+                  </w:pPr>
+                </w:p>
+              </w:tc>
+              <w:tc>
+                <w:tcPr>
+                  <w:tcW w:w="1134" w:type="dxa"/>
+                </w:tcPr>
+                <w:p>
+                  <w:pPr>
+                    <w:pBdr>
+                      <w:top w:val="none" w:sz="0" w:space="0" w:color="auto"/>
+                      <w:left w:val="none" w:sz="0" w:space="0" w:color="auto"/>
+                      <w:bottom w:val="none" w:sz="0" w:space="0" w:color="auto"/>
+                      <w:right w:val="none" w:sz="0" w:space="0" w:color="auto"/>
+                      <w:between w:val="none" w:sz="0" w:space="0" w:color="auto"/>
+                    </w:pBdr>
+                    <w:jc w:val="center"/>
+                    <w:cnfStyle w:val="000000100000" w:firstRow="0" w:lastRow="0" w:firstColumn="0" w:lastColumn="0" w:oddVBand="0" w:evenVBand="0" w:oddHBand="1" w:evenHBand="0" w:firstRowFirstColumn="0" w:firstRowLastColumn="0" w:lastRowFirstColumn="0" w:lastRowLastColumn="0"/>
+                    <w:rPr>
+                      <w:rFonts w:ascii="Rambla" w:eastAsia="Rambla" w:hAnsi="Rambla" w:cs="Rambla"/>
+                      <w:sz w:val="18"/>
+                      <w:szCs w:val="18"/>
+                    </w:rPr>
+                  </w:pPr>
+                </w:p>
+              </w:tc>
+              <w:tc>
+                <w:tcPr>
+                  <w:tcW w:w="992" w:type="dxa"/>
+                </w:tcPr>
+                <w:p>
+                  <w:pPr>
+                    <w:pBdr>
+                      <w:top w:val="none" w:sz="0" w:space="0" w:color="auto"/>
+                      <w:left w:val="none" w:sz="0" w:space="0" w:color="auto"/>
+                      <w:bottom w:val="none" w:sz="0" w:space="0" w:color="auto"/>
+                      <w:right w:val="none" w:sz="0" w:space="0" w:color="auto"/>
+                      <w:between w:val="none" w:sz="0" w:space="0" w:color="auto"/>
+                    </w:pBdr>
+                    <w:jc w:val="center"/>
+                    <w:cnfStyle w:val="000000100000" w:firstRow="0" w:lastRow="0" w:firstColumn="0" w:lastColumn="0" w:oddVBand="0" w:evenVBand="0" w:oddHBand="1" w:evenHBand="0" w:firstRowFirstColumn="0" w:firstRowLastColumn="0" w:lastRowFirstColumn="0" w:lastRowLastColumn="0"/>
+                    <w:rPr>
+                      <w:rFonts w:ascii="Rambla" w:eastAsia="Rambla" w:hAnsi="Rambla" w:cs="Rambla"/>
+                      <w:sz w:val="18"/>
+                      <w:szCs w:val="18"/>
+                    </w:rPr>
+                  </w:pPr>
+                </w:p>
+              </w:tc>
+              <w:tc>
+                <w:tcPr>
+                  <w:tcW w:w="1083" w:type="dxa"/>
+                </w:tcPr>
+                <w:p>
+                  <w:pPr>
+                    <w:pBdr>
+                      <w:top w:val="none" w:sz="0" w:space="0" w:color="auto"/>
+                      <w:left w:val="none" w:sz="0" w:space="0" w:color="auto"/>
+                      <w:bottom w:val="none" w:sz="0" w:space="0" w:color="auto"/>
+                      <w:right w:val="none" w:sz="0" w:space="0" w:color="auto"/>
+                      <w:between w:val="none" w:sz="0" w:space="0" w:color="auto"/>
+                    </w:pBdr>
+                    <w:jc w:val="center"/>
+                    <w:cnfStyle w:val="000000100000" w:firstRow="0" w:lastRow="0" w:firstColumn="0" w:lastColumn="0" w:oddVBand="0" w:evenVBand="0" w:oddHBand="1" w:evenHBand="0" w:firstRowFirstColumn="0" w:firstRowLastColumn="0" w:lastRowFirstColumn="0" w:lastRowLastColumn="0"/>
+                    <w:rPr>
+                      <w:rFonts w:ascii="Rambla" w:eastAsia="Rambla" w:hAnsi="Rambla" w:cs="Rambla"/>
+                      <w:sz w:val="18"/>
+                      <w:szCs w:val="18"/>
+                    </w:rPr>
+                  </w:pPr>
+                </w:p>
+              </w:tc>
+            </w:tr>
+            <w:tr>
+              <w:trPr>
+                <w:jc w:val="center"/>
+              </w:trPr>
+              <w:tc>
+                <w:tcPr>
+                  <w:cnfStyle w:val="001000000000" w:firstRow="0" w:lastRow="0" w:firstColumn="1" w:lastColumn="0" w:oddVBand="0" w:evenVBand="0" w:oddHBand="0" w:evenHBand="0" w:firstRowFirstColumn="0" w:firstRowLastColumn="0" w:lastRowFirstColumn="0" w:lastRowLastColumn="0"/>
+                  <w:tcW w:w="2476" w:type="dxa"/>
+                </w:tcPr>
+                <w:p>
+                  <w:pPr>
+                    <w:pBdr>
+                      <w:top w:val="none" w:sz="0" w:space="0" w:color="auto"/>
+                      <w:left w:val="none" w:sz="0" w:space="0" w:color="auto"/>
+                      <w:bottom w:val="none" w:sz="0" w:space="0" w:color="auto"/>
+                      <w:right w:val="none" w:sz="0" w:space="0" w:color="auto"/>
+                      <w:between w:val="none" w:sz="0" w:space="0" w:color="auto"/>
+                    </w:pBdr>
+                    <w:jc w:val="both"/>
+                    <w:rPr>
+                      <w:rFonts w:ascii="Rambla" w:eastAsia="Rambla" w:hAnsi="Rambla" w:cs="Rambla"/>
+                      <w:b w:val="0"/>
+                      <w:sz w:val="18"/>
+                      <w:szCs w:val="18"/>
+                    </w:rPr>
+                  </w:pPr>
+                  <w:r>
+                    <w:rPr>
+                      <w:rFonts w:ascii="Rambla" w:eastAsia="Rambla" w:hAnsi="Rambla" w:cs="Rambla"/>
+                      <w:b w:val="0"/>
+                      <w:sz w:val="18"/>
+                      <w:szCs w:val="18"/>
+                    </w:rPr>
+                    <w:t>Reagendamento de intervenções médicas</w:t>
+                  </w:r>
+                </w:p>
+              </w:tc>
+              <w:tc>
+                <w:tcPr>
+                  <w:tcW w:w="2934" w:type="dxa"/>
+                </w:tcPr>
+                <w:p>
+                  <w:pPr>
+                    <w:pBdr>
+                      <w:top w:val="none" w:sz="0" w:space="0" w:color="auto"/>
+                      <w:left w:val="none" w:sz="0" w:space="0" w:color="auto"/>
+                      <w:bottom w:val="none" w:sz="0" w:space="0" w:color="auto"/>
+                      <w:right w:val="none" w:sz="0" w:space="0" w:color="auto"/>
+                      <w:between w:val="none" w:sz="0" w:space="0" w:color="auto"/>
+                    </w:pBdr>
+                    <w:jc w:val="both"/>
+                    <w:cnfStyle w:val="000000000000" w:firstRow="0" w:lastRow="0" w:firstColumn="0" w:lastColumn="0" w:oddVBand="0" w:evenVBand="0" w:oddHBand="0" w:evenHBand="0" w:firstRowFirstColumn="0" w:firstRowLastColumn="0" w:lastRowFirstColumn="0" w:lastRowLastColumn="0"/>
+                    <w:rPr>
+                      <w:rFonts w:ascii="Rambla" w:eastAsia="Rambla" w:hAnsi="Rambla" w:cs="Rambla"/>
+                      <w:sz w:val="18"/>
+                      <w:szCs w:val="18"/>
+                    </w:rPr>
+                  </w:pPr>
+                  <w:r>
+                    <w:rPr>
+                      <w:rFonts w:ascii="Rambla" w:eastAsia="Rambla" w:hAnsi="Rambla" w:cs="Rambla"/>
+                      <w:sz w:val="18"/>
+                      <w:szCs w:val="18"/>
+                    </w:rPr>
+                    <w:t xml:space="preserve">M5 </w:t>
+                  </w:r>
+                  <w:r>
+                    <w:rPr>
+                      <w:rFonts w:ascii="Rambla" w:eastAsia="Rambla" w:hAnsi="Rambla" w:cs="Rambla"/>
+                      <w:sz w:val="18"/>
+                      <w:szCs w:val="18"/>
+                    </w:rPr>
+                    <w:t>RF3 -</w:t>
+                  </w:r>
+                  <w:r>
+                    <w:t xml:space="preserve"> </w:t>
+                  </w:r>
+                  <w:r>
+                    <w:rPr>
+                      <w:rFonts w:ascii="Rambla" w:eastAsia="Rambla" w:hAnsi="Rambla" w:cs="Rambla"/>
+                      <w:sz w:val="18"/>
+                      <w:szCs w:val="18"/>
+                    </w:rPr>
+                    <w:t>O Sistema deverá permitir aos funcionários reagendarem as intervenções médicas.</w:t>
+                  </w:r>
+                  <w:r>
+                    <w:rPr>
+                      <w:rFonts w:ascii="Rambla" w:eastAsia="Rambla" w:hAnsi="Rambla" w:cs="Rambla"/>
+                      <w:sz w:val="18"/>
+                      <w:szCs w:val="18"/>
+                    </w:rPr>
+                    <w:t xml:space="preserve"> </w:t>
+                  </w:r>
+                </w:p>
+              </w:tc>
+              <w:tc>
+                <w:tcPr>
+                  <w:tcW w:w="1319" w:type="dxa"/>
+                </w:tcPr>
+                <w:p>
+                  <w:pPr>
+                    <w:pBdr>
+                      <w:top w:val="none" w:sz="0" w:space="0" w:color="auto"/>
+                      <w:left w:val="none" w:sz="0" w:space="0" w:color="auto"/>
+                      <w:bottom w:val="none" w:sz="0" w:space="0" w:color="auto"/>
+                      <w:right w:val="none" w:sz="0" w:space="0" w:color="auto"/>
+                      <w:between w:val="none" w:sz="0" w:space="0" w:color="auto"/>
+                    </w:pBdr>
+                    <w:jc w:val="both"/>
+                    <w:cnfStyle w:val="000000000000" w:firstRow="0" w:lastRow="0" w:firstColumn="0" w:lastColumn="0" w:oddVBand="0" w:evenVBand="0" w:oddHBand="0" w:evenHBand="0" w:firstRowFirstColumn="0" w:firstRowLastColumn="0" w:lastRowFirstColumn="0" w:lastRowLastColumn="0"/>
+                    <w:rPr>
+                      <w:rFonts w:ascii="Rambla" w:eastAsia="Rambla" w:hAnsi="Rambla" w:cs="Rambla"/>
+                      <w:sz w:val="18"/>
+                      <w:szCs w:val="18"/>
+                    </w:rPr>
+                  </w:pPr>
+                </w:p>
+              </w:tc>
+              <w:tc>
+                <w:tcPr>
+                  <w:tcW w:w="1134" w:type="dxa"/>
+                </w:tcPr>
+                <w:p>
+                  <w:pPr>
+                    <w:pBdr>
+                      <w:top w:val="none" w:sz="0" w:space="0" w:color="auto"/>
+                      <w:left w:val="none" w:sz="0" w:space="0" w:color="auto"/>
+                      <w:bottom w:val="none" w:sz="0" w:space="0" w:color="auto"/>
+                      <w:right w:val="none" w:sz="0" w:space="0" w:color="auto"/>
+                      <w:between w:val="none" w:sz="0" w:space="0" w:color="auto"/>
+                    </w:pBdr>
+                    <w:jc w:val="center"/>
+                    <w:cnfStyle w:val="000000000000" w:firstRow="0" w:lastRow="0" w:firstColumn="0" w:lastColumn="0" w:oddVBand="0" w:evenVBand="0" w:oddHBand="0" w:evenHBand="0" w:firstRowFirstColumn="0" w:firstRowLastColumn="0" w:lastRowFirstColumn="0" w:lastRowLastColumn="0"/>
+                    <w:rPr>
+                      <w:rFonts w:ascii="Rambla" w:eastAsia="Rambla" w:hAnsi="Rambla" w:cs="Rambla"/>
+                      <w:sz w:val="18"/>
+                      <w:szCs w:val="18"/>
+                    </w:rPr>
+                  </w:pPr>
+                </w:p>
+              </w:tc>
+              <w:tc>
+                <w:tcPr>
+                  <w:tcW w:w="992" w:type="dxa"/>
+                </w:tcPr>
+                <w:p>
+                  <w:pPr>
+                    <w:pBdr>
+                      <w:top w:val="none" w:sz="0" w:space="0" w:color="auto"/>
+                      <w:left w:val="none" w:sz="0" w:space="0" w:color="auto"/>
+                      <w:bottom w:val="none" w:sz="0" w:space="0" w:color="auto"/>
+                      <w:right w:val="none" w:sz="0" w:space="0" w:color="auto"/>
+                      <w:between w:val="none" w:sz="0" w:space="0" w:color="auto"/>
+                    </w:pBdr>
+                    <w:jc w:val="center"/>
+                    <w:cnfStyle w:val="000000000000" w:firstRow="0" w:lastRow="0" w:firstColumn="0" w:lastColumn="0" w:oddVBand="0" w:evenVBand="0" w:oddHBand="0" w:evenHBand="0" w:firstRowFirstColumn="0" w:firstRowLastColumn="0" w:lastRowFirstColumn="0" w:lastRowLastColumn="0"/>
+                    <w:rPr>
+                      <w:rFonts w:ascii="Rambla" w:eastAsia="Rambla" w:hAnsi="Rambla" w:cs="Rambla"/>
+                      <w:sz w:val="18"/>
+                      <w:szCs w:val="18"/>
+                    </w:rPr>
+                  </w:pPr>
+                </w:p>
+              </w:tc>
+              <w:tc>
+                <w:tcPr>
+                  <w:tcW w:w="1083" w:type="dxa"/>
+                </w:tcPr>
+                <w:p>
+                  <w:pPr>
+                    <w:pBdr>
+                      <w:top w:val="none" w:sz="0" w:space="0" w:color="auto"/>
+                      <w:left w:val="none" w:sz="0" w:space="0" w:color="auto"/>
+                      <w:bottom w:val="none" w:sz="0" w:space="0" w:color="auto"/>
+                      <w:right w:val="none" w:sz="0" w:space="0" w:color="auto"/>
+                      <w:between w:val="none" w:sz="0" w:space="0" w:color="auto"/>
+                    </w:pBdr>
+                    <w:jc w:val="center"/>
+                    <w:cnfStyle w:val="000000000000" w:firstRow="0" w:lastRow="0" w:firstColumn="0" w:lastColumn="0" w:oddVBand="0" w:evenVBand="0" w:oddHBand="0" w:evenHBand="0" w:firstRowFirstColumn="0" w:firstRowLastColumn="0" w:lastRowFirstColumn="0" w:lastRowLastColumn="0"/>
+                    <w:rPr>
+                      <w:rFonts w:ascii="Rambla" w:eastAsia="Rambla" w:hAnsi="Rambla" w:cs="Rambla"/>
+                      <w:sz w:val="18"/>
+                      <w:szCs w:val="18"/>
+                    </w:rPr>
+                  </w:pPr>
+                </w:p>
+              </w:tc>
+            </w:tr>
+            <w:tr>
+              <w:trPr>
+                <w:cnfStyle w:val="000000100000" w:firstRow="0" w:lastRow="0" w:firstColumn="0" w:lastColumn="0" w:oddVBand="0" w:evenVBand="0" w:oddHBand="1" w:evenHBand="0" w:firstRowFirstColumn="0" w:firstRowLastColumn="0" w:lastRowFirstColumn="0" w:lastRowLastColumn="0"/>
+                <w:jc w:val="center"/>
+              </w:trPr>
+              <w:tc>
+                <w:tcPr>
+                  <w:cnfStyle w:val="001000000000" w:firstRow="0" w:lastRow="0" w:firstColumn="1" w:lastColumn="0" w:oddVBand="0" w:evenVBand="0" w:oddHBand="0" w:evenHBand="0" w:firstRowFirstColumn="0" w:firstRowLastColumn="0" w:lastRowFirstColumn="0" w:lastRowLastColumn="0"/>
+                  <w:tcW w:w="2476" w:type="dxa"/>
+                </w:tcPr>
+                <w:p>
+                  <w:pPr>
+                    <w:pBdr>
+                      <w:top w:val="none" w:sz="0" w:space="0" w:color="auto"/>
+                      <w:left w:val="none" w:sz="0" w:space="0" w:color="auto"/>
+                      <w:bottom w:val="none" w:sz="0" w:space="0" w:color="auto"/>
+                      <w:right w:val="none" w:sz="0" w:space="0" w:color="auto"/>
+                      <w:between w:val="none" w:sz="0" w:space="0" w:color="auto"/>
+                    </w:pBdr>
+                    <w:jc w:val="both"/>
+                    <w:rPr>
+                      <w:rFonts w:ascii="Rambla" w:eastAsia="Rambla" w:hAnsi="Rambla" w:cs="Rambla"/>
+                      <w:b w:val="0"/>
+                      <w:sz w:val="18"/>
+                      <w:szCs w:val="18"/>
+                    </w:rPr>
+                  </w:pPr>
+                  <w:r>
+                    <w:rPr>
+                      <w:rFonts w:ascii="Rambla" w:eastAsia="Rambla" w:hAnsi="Rambla" w:cs="Rambla"/>
+                      <w:b w:val="0"/>
+                      <w:sz w:val="18"/>
+                      <w:szCs w:val="18"/>
+                    </w:rPr>
+                    <w:t>Agendamento automático de intervenções</w:t>
+                  </w:r>
+                </w:p>
+              </w:tc>
+              <w:tc>
+                <w:tcPr>
+                  <w:tcW w:w="2934" w:type="dxa"/>
+                </w:tcPr>
+                <w:p>
+                  <w:pPr>
+                    <w:pBdr>
+                      <w:top w:val="none" w:sz="0" w:space="0" w:color="auto"/>
+                      <w:left w:val="none" w:sz="0" w:space="0" w:color="auto"/>
+                      <w:bottom w:val="none" w:sz="0" w:space="0" w:color="auto"/>
+                      <w:right w:val="none" w:sz="0" w:space="0" w:color="auto"/>
+                      <w:between w:val="none" w:sz="0" w:space="0" w:color="auto"/>
+                    </w:pBdr>
+                    <w:jc w:val="both"/>
+                    <w:cnfStyle w:val="000000100000" w:firstRow="0" w:lastRow="0" w:firstColumn="0" w:lastColumn="0" w:oddVBand="0" w:evenVBand="0" w:oddHBand="1" w:evenHBand="0" w:firstRowFirstColumn="0" w:firstRowLastColumn="0" w:lastRowFirstColumn="0" w:lastRowLastColumn="0"/>
+                    <w:rPr>
+                      <w:rFonts w:ascii="Rambla" w:eastAsia="Rambla" w:hAnsi="Rambla" w:cs="Rambla"/>
+                      <w:sz w:val="18"/>
+                      <w:szCs w:val="18"/>
+                    </w:rPr>
+                  </w:pPr>
+                  <w:r>
+                    <w:rPr>
+                      <w:rFonts w:ascii="Rambla" w:eastAsia="Rambla" w:hAnsi="Rambla" w:cs="Rambla"/>
+                      <w:sz w:val="18"/>
+                      <w:szCs w:val="18"/>
+                    </w:rPr>
+                    <w:t xml:space="preserve">M5 </w:t>
+                  </w:r>
+                  <w:r>
+                    <w:rPr>
+                      <w:rFonts w:ascii="Rambla" w:eastAsia="Rambla" w:hAnsi="Rambla" w:cs="Rambla"/>
+                      <w:sz w:val="18"/>
+                      <w:szCs w:val="18"/>
+                    </w:rPr>
+                    <w:t xml:space="preserve">RF4 - </w:t>
+                  </w:r>
+                  <w:r>
+                    <w:rPr>
+                      <w:rFonts w:ascii="Rambla" w:eastAsia="Rambla" w:hAnsi="Rambla" w:cs="Rambla"/>
+                      <w:sz w:val="18"/>
+                      <w:szCs w:val="18"/>
+                    </w:rPr>
+                    <w:t>O sistema deverá permitir aos funcionários agendar automaticamente intervenções médicas com base no animal após a adoção ou acolhimento temporário do mesmo.</w:t>
+                  </w:r>
+                </w:p>
+              </w:tc>
+              <w:tc>
+                <w:tcPr>
+                  <w:tcW w:w="1319" w:type="dxa"/>
+                </w:tcPr>
+                <w:p>
+                  <w:pPr>
+                    <w:pBdr>
+                      <w:top w:val="none" w:sz="0" w:space="0" w:color="auto"/>
+                      <w:left w:val="none" w:sz="0" w:space="0" w:color="auto"/>
+                      <w:bottom w:val="none" w:sz="0" w:space="0" w:color="auto"/>
+                      <w:right w:val="none" w:sz="0" w:space="0" w:color="auto"/>
+                      <w:between w:val="none" w:sz="0" w:space="0" w:color="auto"/>
+                    </w:pBdr>
+                    <w:jc w:val="both"/>
+                    <w:cnfStyle w:val="000000100000" w:firstRow="0" w:lastRow="0" w:firstColumn="0" w:lastColumn="0" w:oddVBand="0" w:evenVBand="0" w:oddHBand="1" w:evenHBand="0" w:firstRowFirstColumn="0" w:firstRowLastColumn="0" w:lastRowFirstColumn="0" w:lastRowLastColumn="0"/>
+                    <w:rPr>
+                      <w:rFonts w:ascii="Rambla" w:eastAsia="Rambla" w:hAnsi="Rambla" w:cs="Rambla"/>
+                      <w:sz w:val="18"/>
+                      <w:szCs w:val="18"/>
+                    </w:rPr>
+                  </w:pPr>
+                </w:p>
+              </w:tc>
+              <w:tc>
+                <w:tcPr>
+                  <w:tcW w:w="1134" w:type="dxa"/>
+                </w:tcPr>
+                <w:p>
+                  <w:pPr>
+                    <w:pBdr>
+                      <w:top w:val="none" w:sz="0" w:space="0" w:color="auto"/>
+                      <w:left w:val="none" w:sz="0" w:space="0" w:color="auto"/>
+                      <w:bottom w:val="none" w:sz="0" w:space="0" w:color="auto"/>
+                      <w:right w:val="none" w:sz="0" w:space="0" w:color="auto"/>
+                      <w:between w:val="none" w:sz="0" w:space="0" w:color="auto"/>
+                    </w:pBdr>
+                    <w:jc w:val="center"/>
+                    <w:cnfStyle w:val="000000100000" w:firstRow="0" w:lastRow="0" w:firstColumn="0" w:lastColumn="0" w:oddVBand="0" w:evenVBand="0" w:oddHBand="1" w:evenHBand="0" w:firstRowFirstColumn="0" w:firstRowLastColumn="0" w:lastRowFirstColumn="0" w:lastRowLastColumn="0"/>
+                    <w:rPr>
+                      <w:rFonts w:ascii="Rambla" w:eastAsia="Rambla" w:hAnsi="Rambla" w:cs="Rambla"/>
+                      <w:sz w:val="18"/>
+                      <w:szCs w:val="18"/>
+                    </w:rPr>
+                  </w:pPr>
+                </w:p>
+              </w:tc>
+              <w:tc>
+                <w:tcPr>
+                  <w:tcW w:w="992" w:type="dxa"/>
+                </w:tcPr>
+                <w:p>
+                  <w:pPr>
+                    <w:pBdr>
+                      <w:top w:val="none" w:sz="0" w:space="0" w:color="auto"/>
+                      <w:left w:val="none" w:sz="0" w:space="0" w:color="auto"/>
+                      <w:bottom w:val="none" w:sz="0" w:space="0" w:color="auto"/>
+                      <w:right w:val="none" w:sz="0" w:space="0" w:color="auto"/>
+                      <w:between w:val="none" w:sz="0" w:space="0" w:color="auto"/>
+                    </w:pBdr>
+                    <w:jc w:val="center"/>
+                    <w:cnfStyle w:val="000000100000" w:firstRow="0" w:lastRow="0" w:firstColumn="0" w:lastColumn="0" w:oddVBand="0" w:evenVBand="0" w:oddHBand="1" w:evenHBand="0" w:firstRowFirstColumn="0" w:firstRowLastColumn="0" w:lastRowFirstColumn="0" w:lastRowLastColumn="0"/>
+                    <w:rPr>
+                      <w:rFonts w:ascii="Rambla" w:eastAsia="Rambla" w:hAnsi="Rambla" w:cs="Rambla"/>
+                      <w:sz w:val="18"/>
+                      <w:szCs w:val="18"/>
+                    </w:rPr>
+                  </w:pPr>
+                </w:p>
+              </w:tc>
+              <w:tc>
+                <w:tcPr>
+                  <w:tcW w:w="1083" w:type="dxa"/>
+                </w:tcPr>
+                <w:p>
+                  <w:pPr>
+                    <w:pBdr>
+                      <w:top w:val="none" w:sz="0" w:space="0" w:color="auto"/>
+                      <w:left w:val="none" w:sz="0" w:space="0" w:color="auto"/>
+                      <w:bottom w:val="none" w:sz="0" w:space="0" w:color="auto"/>
+                      <w:right w:val="none" w:sz="0" w:space="0" w:color="auto"/>
+                      <w:between w:val="none" w:sz="0" w:space="0" w:color="auto"/>
+                    </w:pBdr>
+                    <w:jc w:val="center"/>
+                    <w:cnfStyle w:val="000000100000" w:firstRow="0" w:lastRow="0" w:firstColumn="0" w:lastColumn="0" w:oddVBand="0" w:evenVBand="0" w:oddHBand="1" w:evenHBand="0" w:firstRowFirstColumn="0" w:firstRowLastColumn="0" w:lastRowFirstColumn="0" w:lastRowLastColumn="0"/>
+                    <w:rPr>
+                      <w:rFonts w:ascii="Rambla" w:eastAsia="Rambla" w:hAnsi="Rambla" w:cs="Rambla"/>
+                      <w:sz w:val="18"/>
+                      <w:szCs w:val="18"/>
+                    </w:rPr>
+                  </w:pPr>
+                </w:p>
+              </w:tc>
+            </w:tr>
+            <w:tr>
+              <w:trPr>
+                <w:jc w:val="center"/>
+              </w:trPr>
+              <w:tc>
+                <w:tcPr>
+                  <w:cnfStyle w:val="001000000000" w:firstRow="0" w:lastRow="0" w:firstColumn="1" w:lastColumn="0" w:oddVBand="0" w:evenVBand="0" w:oddHBand="0" w:evenHBand="0" w:firstRowFirstColumn="0" w:firstRowLastColumn="0" w:lastRowFirstColumn="0" w:lastRowLastColumn="0"/>
+                  <w:tcW w:w="2476" w:type="dxa"/>
+                </w:tcPr>
+                <w:p>
+                  <w:pPr>
+                    <w:pBdr>
+                      <w:top w:val="none" w:sz="0" w:space="0" w:color="auto"/>
+                      <w:left w:val="none" w:sz="0" w:space="0" w:color="auto"/>
+                      <w:bottom w:val="none" w:sz="0" w:space="0" w:color="auto"/>
+                      <w:right w:val="none" w:sz="0" w:space="0" w:color="auto"/>
+                      <w:between w:val="none" w:sz="0" w:space="0" w:color="auto"/>
+                    </w:pBdr>
+                    <w:jc w:val="both"/>
+                    <w:rPr>
+                      <w:rFonts w:ascii="Rambla" w:eastAsia="Rambla" w:hAnsi="Rambla" w:cs="Rambla"/>
+                      <w:b w:val="0"/>
+                      <w:sz w:val="18"/>
+                      <w:szCs w:val="18"/>
+                    </w:rPr>
+                  </w:pPr>
+                  <w:r>
+                    <w:rPr>
+                      <w:rFonts w:ascii="Rambla" w:eastAsia="Rambla" w:hAnsi="Rambla" w:cs="Rambla"/>
+                      <w:b w:val="0"/>
+                      <w:sz w:val="18"/>
+                      <w:szCs w:val="18"/>
+                    </w:rPr>
+                    <w:t>Visualizar intervenções não cumpridas</w:t>
+                  </w:r>
+                </w:p>
+              </w:tc>
+              <w:tc>
+                <w:tcPr>
+                  <w:tcW w:w="2934" w:type="dxa"/>
+                </w:tcPr>
+                <w:p>
+                  <w:pPr>
+                    <w:pBdr>
+                      <w:top w:val="none" w:sz="0" w:space="0" w:color="auto"/>
+                      <w:left w:val="none" w:sz="0" w:space="0" w:color="auto"/>
+                      <w:bottom w:val="none" w:sz="0" w:space="0" w:color="auto"/>
+                      <w:right w:val="none" w:sz="0" w:space="0" w:color="auto"/>
+                      <w:between w:val="none" w:sz="0" w:space="0" w:color="auto"/>
+                    </w:pBdr>
+                    <w:jc w:val="both"/>
+                    <w:cnfStyle w:val="000000000000" w:firstRow="0" w:lastRow="0" w:firstColumn="0" w:lastColumn="0" w:oddVBand="0" w:evenVBand="0" w:oddHBand="0" w:evenHBand="0" w:firstRowFirstColumn="0" w:firstRowLastColumn="0" w:lastRowFirstColumn="0" w:lastRowLastColumn="0"/>
+                    <w:rPr>
+                      <w:rFonts w:ascii="Rambla" w:eastAsia="Rambla" w:hAnsi="Rambla" w:cs="Rambla"/>
+                      <w:sz w:val="18"/>
+                      <w:szCs w:val="18"/>
+                    </w:rPr>
+                  </w:pPr>
+                  <w:r>
+                    <w:rPr>
+                      <w:rFonts w:ascii="Rambla" w:eastAsia="Rambla" w:hAnsi="Rambla" w:cs="Rambla"/>
+                      <w:sz w:val="18"/>
+                      <w:szCs w:val="18"/>
+                    </w:rPr>
+                    <w:t xml:space="preserve">M5 </w:t>
+                  </w:r>
+                  <w:r>
+                    <w:rPr>
+                      <w:rFonts w:ascii="Rambla" w:eastAsia="Rambla" w:hAnsi="Rambla" w:cs="Rambla"/>
+                      <w:sz w:val="18"/>
+                      <w:szCs w:val="18"/>
+                    </w:rPr>
+                    <w:t xml:space="preserve">RF5 - </w:t>
+                  </w:r>
+                  <w:r>
+                    <w:rPr>
+                      <w:rFonts w:ascii="Rambla" w:eastAsia="Rambla" w:hAnsi="Rambla" w:cs="Rambla"/>
+                      <w:sz w:val="18"/>
+                      <w:szCs w:val="18"/>
+                    </w:rPr>
+                    <w:t>O sistema deverá permitir aos funcionários visualizarem todas as intervenções médicas que não foram cumpridas.</w:t>
+                  </w:r>
+                </w:p>
+              </w:tc>
+              <w:tc>
+                <w:tcPr>
+                  <w:tcW w:w="1319" w:type="dxa"/>
+                </w:tcPr>
+                <w:p>
+                  <w:pPr>
+                    <w:pBdr>
+                      <w:top w:val="none" w:sz="0" w:space="0" w:color="auto"/>
+                      <w:left w:val="none" w:sz="0" w:space="0" w:color="auto"/>
+                      <w:bottom w:val="none" w:sz="0" w:space="0" w:color="auto"/>
+                      <w:right w:val="none" w:sz="0" w:space="0" w:color="auto"/>
+                      <w:between w:val="none" w:sz="0" w:space="0" w:color="auto"/>
+                    </w:pBdr>
+                    <w:jc w:val="both"/>
+                    <w:cnfStyle w:val="000000000000" w:firstRow="0" w:lastRow="0" w:firstColumn="0" w:lastColumn="0" w:oddVBand="0" w:evenVBand="0" w:oddHBand="0" w:evenHBand="0" w:firstRowFirstColumn="0" w:firstRowLastColumn="0" w:lastRowFirstColumn="0" w:lastRowLastColumn="0"/>
+                    <w:rPr>
+                      <w:rFonts w:ascii="Rambla" w:eastAsia="Rambla" w:hAnsi="Rambla" w:cs="Rambla"/>
+                      <w:sz w:val="18"/>
+                      <w:szCs w:val="18"/>
+                    </w:rPr>
+                  </w:pPr>
+                </w:p>
+              </w:tc>
+              <w:tc>
+                <w:tcPr>
+                  <w:tcW w:w="1134" w:type="dxa"/>
+                </w:tcPr>
+                <w:p>
+                  <w:pPr>
+                    <w:pBdr>
+                      <w:top w:val="none" w:sz="0" w:space="0" w:color="auto"/>
+                      <w:left w:val="none" w:sz="0" w:space="0" w:color="auto"/>
+                      <w:bottom w:val="none" w:sz="0" w:space="0" w:color="auto"/>
+                      <w:right w:val="none" w:sz="0" w:space="0" w:color="auto"/>
+                      <w:between w:val="none" w:sz="0" w:space="0" w:color="auto"/>
+                    </w:pBdr>
+                    <w:jc w:val="center"/>
+                    <w:cnfStyle w:val="000000000000" w:firstRow="0" w:lastRow="0" w:firstColumn="0" w:lastColumn="0" w:oddVBand="0" w:evenVBand="0" w:oddHBand="0" w:evenHBand="0" w:firstRowFirstColumn="0" w:firstRowLastColumn="0" w:lastRowFirstColumn="0" w:lastRowLastColumn="0"/>
+                    <w:rPr>
+                      <w:rFonts w:ascii="Rambla" w:eastAsia="Rambla" w:hAnsi="Rambla" w:cs="Rambla"/>
+                      <w:sz w:val="18"/>
+                      <w:szCs w:val="18"/>
+                    </w:rPr>
+                  </w:pPr>
+                </w:p>
+              </w:tc>
+              <w:tc>
+                <w:tcPr>
+                  <w:tcW w:w="992" w:type="dxa"/>
+                </w:tcPr>
+                <w:p>
+                  <w:pPr>
+                    <w:pBdr>
+                      <w:top w:val="none" w:sz="0" w:space="0" w:color="auto"/>
+                      <w:left w:val="none" w:sz="0" w:space="0" w:color="auto"/>
+                      <w:bottom w:val="none" w:sz="0" w:space="0" w:color="auto"/>
+                      <w:right w:val="none" w:sz="0" w:space="0" w:color="auto"/>
+                      <w:between w:val="none" w:sz="0" w:space="0" w:color="auto"/>
+                    </w:pBdr>
+                    <w:jc w:val="center"/>
+                    <w:cnfStyle w:val="000000000000" w:firstRow="0" w:lastRow="0" w:firstColumn="0" w:lastColumn="0" w:oddVBand="0" w:evenVBand="0" w:oddHBand="0" w:evenHBand="0" w:firstRowFirstColumn="0" w:firstRowLastColumn="0" w:lastRowFirstColumn="0" w:lastRowLastColumn="0"/>
+                    <w:rPr>
+                      <w:rFonts w:ascii="Rambla" w:eastAsia="Rambla" w:hAnsi="Rambla" w:cs="Rambla"/>
+                      <w:sz w:val="18"/>
+                      <w:szCs w:val="18"/>
+                    </w:rPr>
+                  </w:pPr>
+                </w:p>
+              </w:tc>
+              <w:tc>
+                <w:tcPr>
+                  <w:tcW w:w="1083" w:type="dxa"/>
+                </w:tcPr>
+                <w:p>
+                  <w:pPr>
+                    <w:pBdr>
+                      <w:top w:val="none" w:sz="0" w:space="0" w:color="auto"/>
+                      <w:left w:val="none" w:sz="0" w:space="0" w:color="auto"/>
+                      <w:bottom w:val="none" w:sz="0" w:space="0" w:color="auto"/>
+                      <w:right w:val="none" w:sz="0" w:space="0" w:color="auto"/>
+                      <w:between w:val="none" w:sz="0" w:space="0" w:color="auto"/>
+                    </w:pBdr>
+                    <w:jc w:val="center"/>
+                    <w:cnfStyle w:val="000000000000" w:firstRow="0" w:lastRow="0" w:firstColumn="0" w:lastColumn="0" w:oddVBand="0" w:evenVBand="0" w:oddHBand="0" w:evenHBand="0" w:firstRowFirstColumn="0" w:firstRowLastColumn="0" w:lastRowFirstColumn="0" w:lastRowLastColumn="0"/>
+                    <w:rPr>
+                      <w:rFonts w:ascii="Rambla" w:eastAsia="Rambla" w:hAnsi="Rambla" w:cs="Rambla"/>
+                      <w:sz w:val="18"/>
+                      <w:szCs w:val="18"/>
+                    </w:rPr>
+                  </w:pPr>
+                </w:p>
+              </w:tc>
+            </w:tr>
+            <w:tr>
+              <w:trPr>
+                <w:cnfStyle w:val="000000100000" w:firstRow="0" w:lastRow="0" w:firstColumn="0" w:lastColumn="0" w:oddVBand="0" w:evenVBand="0" w:oddHBand="1" w:evenHBand="0" w:firstRowFirstColumn="0" w:firstRowLastColumn="0" w:lastRowFirstColumn="0" w:lastRowLastColumn="0"/>
+                <w:jc w:val="center"/>
+              </w:trPr>
+              <w:tc>
+                <w:tcPr>
+                  <w:cnfStyle w:val="001000000000" w:firstRow="0" w:lastRow="0" w:firstColumn="1" w:lastColumn="0" w:oddVBand="0" w:evenVBand="0" w:oddHBand="0" w:evenHBand="0" w:firstRowFirstColumn="0" w:firstRowLastColumn="0" w:lastRowFirstColumn="0" w:lastRowLastColumn="0"/>
+                  <w:tcW w:w="2476" w:type="dxa"/>
+                </w:tcPr>
+                <w:p>
+                  <w:pPr>
+                    <w:pBdr>
+                      <w:top w:val="none" w:sz="0" w:space="0" w:color="auto"/>
+                      <w:left w:val="none" w:sz="0" w:space="0" w:color="auto"/>
+                      <w:bottom w:val="none" w:sz="0" w:space="0" w:color="auto"/>
+                      <w:right w:val="none" w:sz="0" w:space="0" w:color="auto"/>
+                      <w:between w:val="none" w:sz="0" w:space="0" w:color="auto"/>
+                    </w:pBdr>
+                    <w:jc w:val="both"/>
+                    <w:rPr>
+                      <w:rFonts w:ascii="Rambla" w:eastAsia="Rambla" w:hAnsi="Rambla" w:cs="Rambla"/>
+                      <w:b w:val="0"/>
+                      <w:sz w:val="18"/>
+                      <w:szCs w:val="18"/>
+                    </w:rPr>
+                  </w:pPr>
+                  <w:r>
+                    <w:rPr>
+                      <w:rFonts w:ascii="Rambla" w:eastAsia="Rambla" w:hAnsi="Rambla" w:cs="Rambla"/>
+                      <w:b w:val="0"/>
+                      <w:sz w:val="18"/>
+                      <w:szCs w:val="18"/>
+                    </w:rPr>
+                    <w:t>Agendamento de notificações</w:t>
+                  </w:r>
+                  <w:bookmarkStart w:id="2" w:name="_GoBack"/>
+                  <w:bookmarkEnd w:id="2"/>
+                </w:p>
+              </w:tc>
+              <w:tc>
+                <w:tcPr>
+                  <w:tcW w:w="2934" w:type="dxa"/>
+                </w:tcPr>
+                <w:p>
+                  <w:pPr>
+                    <w:pBdr>
+                      <w:top w:val="none" w:sz="0" w:space="0" w:color="auto"/>
+                      <w:left w:val="none" w:sz="0" w:space="0" w:color="auto"/>
+                      <w:bottom w:val="none" w:sz="0" w:space="0" w:color="auto"/>
+                      <w:right w:val="none" w:sz="0" w:space="0" w:color="auto"/>
+                      <w:between w:val="none" w:sz="0" w:space="0" w:color="auto"/>
+                    </w:pBdr>
+                    <w:jc w:val="both"/>
+                    <w:cnfStyle w:val="000000100000" w:firstRow="0" w:lastRow="0" w:firstColumn="0" w:lastColumn="0" w:oddVBand="0" w:evenVBand="0" w:oddHBand="1" w:evenHBand="0" w:firstRowFirstColumn="0" w:firstRowLastColumn="0" w:lastRowFirstColumn="0" w:lastRowLastColumn="0"/>
+                    <w:rPr>
+                      <w:rFonts w:ascii="Rambla" w:eastAsia="Rambla" w:hAnsi="Rambla" w:cs="Rambla"/>
+                      <w:sz w:val="18"/>
+                      <w:szCs w:val="18"/>
+                    </w:rPr>
+                  </w:pPr>
+                  <w:r>
+                    <w:rPr>
+                      <w:rFonts w:ascii="Rambla" w:eastAsia="Rambla" w:hAnsi="Rambla" w:cs="Rambla"/>
+                      <w:sz w:val="18"/>
+                      <w:szCs w:val="18"/>
+                    </w:rPr>
+                    <w:t xml:space="preserve">M6 </w:t>
+                  </w:r>
+                  <w:r>
+                    <w:rPr>
+                      <w:rFonts w:ascii="Rambla" w:eastAsia="Rambla" w:hAnsi="Rambla" w:cs="Rambla"/>
+                      <w:sz w:val="18"/>
+                      <w:szCs w:val="18"/>
+                    </w:rPr>
+                    <w:t xml:space="preserve">RF1 - </w:t>
+                  </w:r>
+                  <w:r>
+                    <w:rPr>
+                      <w:rFonts w:ascii="Rambla" w:eastAsia="Rambla" w:hAnsi="Rambla" w:cs="Rambla"/>
+                      <w:sz w:val="18"/>
+                      <w:szCs w:val="18"/>
+                    </w:rPr>
+                    <w:t>O sistema deverá permitir aos funcionários agendar notificações relacionadas com determinados eventos.</w:t>
+                  </w:r>
+                </w:p>
+              </w:tc>
+              <w:tc>
+                <w:tcPr>
+                  <w:tcW w:w="1319" w:type="dxa"/>
+                </w:tcPr>
+                <w:p>
+                  <w:pPr>
+                    <w:pBdr>
+                      <w:top w:val="none" w:sz="0" w:space="0" w:color="auto"/>
+                      <w:left w:val="none" w:sz="0" w:space="0" w:color="auto"/>
+                      <w:bottom w:val="none" w:sz="0" w:space="0" w:color="auto"/>
+                      <w:right w:val="none" w:sz="0" w:space="0" w:color="auto"/>
+                      <w:between w:val="none" w:sz="0" w:space="0" w:color="auto"/>
+                    </w:pBdr>
+                    <w:jc w:val="both"/>
+                    <w:cnfStyle w:val="000000100000" w:firstRow="0" w:lastRow="0" w:firstColumn="0" w:lastColumn="0" w:oddVBand="0" w:evenVBand="0" w:oddHBand="1" w:evenHBand="0" w:firstRowFirstColumn="0" w:firstRowLastColumn="0" w:lastRowFirstColumn="0" w:lastRowLastColumn="0"/>
+                    <w:rPr>
+                      <w:rFonts w:ascii="Rambla" w:eastAsia="Rambla" w:hAnsi="Rambla" w:cs="Rambla"/>
+                      <w:sz w:val="18"/>
+                      <w:szCs w:val="18"/>
+                    </w:rPr>
+                  </w:pPr>
+                </w:p>
+              </w:tc>
+              <w:tc>
+                <w:tcPr>
+                  <w:tcW w:w="1134" w:type="dxa"/>
+                </w:tcPr>
+                <w:p>
+                  <w:pPr>
+                    <w:pBdr>
+                      <w:top w:val="none" w:sz="0" w:space="0" w:color="auto"/>
+                      <w:left w:val="none" w:sz="0" w:space="0" w:color="auto"/>
+                      <w:bottom w:val="none" w:sz="0" w:space="0" w:color="auto"/>
+                      <w:right w:val="none" w:sz="0" w:space="0" w:color="auto"/>
+                      <w:between w:val="none" w:sz="0" w:space="0" w:color="auto"/>
+                    </w:pBdr>
+                    <w:jc w:val="center"/>
+                    <w:cnfStyle w:val="000000100000" w:firstRow="0" w:lastRow="0" w:firstColumn="0" w:lastColumn="0" w:oddVBand="0" w:evenVBand="0" w:oddHBand="1" w:evenHBand="0" w:firstRowFirstColumn="0" w:firstRowLastColumn="0" w:lastRowFirstColumn="0" w:lastRowLastColumn="0"/>
+                    <w:rPr>
+                      <w:rFonts w:ascii="Rambla" w:eastAsia="Rambla" w:hAnsi="Rambla" w:cs="Rambla"/>
+                      <w:sz w:val="18"/>
+                      <w:szCs w:val="18"/>
+                    </w:rPr>
+                  </w:pPr>
+                </w:p>
+              </w:tc>
+              <w:tc>
+                <w:tcPr>
+                  <w:tcW w:w="992" w:type="dxa"/>
+                </w:tcPr>
+                <w:p>
+                  <w:pPr>
+                    <w:pBdr>
+                      <w:top w:val="none" w:sz="0" w:space="0" w:color="auto"/>
+                      <w:left w:val="none" w:sz="0" w:space="0" w:color="auto"/>
+                      <w:bottom w:val="none" w:sz="0" w:space="0" w:color="auto"/>
+                      <w:right w:val="none" w:sz="0" w:space="0" w:color="auto"/>
+                      <w:between w:val="none" w:sz="0" w:space="0" w:color="auto"/>
+                    </w:pBdr>
+                    <w:jc w:val="center"/>
+                    <w:cnfStyle w:val="000000100000" w:firstRow="0" w:lastRow="0" w:firstColumn="0" w:lastColumn="0" w:oddVBand="0" w:evenVBand="0" w:oddHBand="1" w:evenHBand="0" w:firstRowFirstColumn="0" w:firstRowLastColumn="0" w:lastRowFirstColumn="0" w:lastRowLastColumn="0"/>
+                    <w:rPr>
+                      <w:rFonts w:ascii="Rambla" w:eastAsia="Rambla" w:hAnsi="Rambla" w:cs="Rambla"/>
+                      <w:sz w:val="18"/>
+                      <w:szCs w:val="18"/>
+                    </w:rPr>
+                  </w:pPr>
+                </w:p>
+              </w:tc>
+              <w:tc>
+                <w:tcPr>
+                  <w:tcW w:w="1083" w:type="dxa"/>
+                </w:tcPr>
+                <w:p>
+                  <w:pPr>
+                    <w:pBdr>
+                      <w:top w:val="none" w:sz="0" w:space="0" w:color="auto"/>
+                      <w:left w:val="none" w:sz="0" w:space="0" w:color="auto"/>
+                      <w:bottom w:val="none" w:sz="0" w:space="0" w:color="auto"/>
+                      <w:right w:val="none" w:sz="0" w:space="0" w:color="auto"/>
+                      <w:between w:val="none" w:sz="0" w:space="0" w:color="auto"/>
+                    </w:pBdr>
+                    <w:jc w:val="center"/>
+                    <w:cnfStyle w:val="000000100000" w:firstRow="0" w:lastRow="0" w:firstColumn="0" w:lastColumn="0" w:oddVBand="0" w:evenVBand="0" w:oddHBand="1" w:evenHBand="0" w:firstRowFirstColumn="0" w:firstRowLastColumn="0" w:lastRowFirstColumn="0" w:lastRowLastColumn="0"/>
+                    <w:rPr>
+                      <w:rFonts w:ascii="Rambla" w:eastAsia="Rambla" w:hAnsi="Rambla" w:cs="Rambla"/>
+                      <w:sz w:val="18"/>
+                      <w:szCs w:val="18"/>
+                    </w:rPr>
+                  </w:pPr>
+                </w:p>
+              </w:tc>
+            </w:tr>
+            <w:tr>
+              <w:trPr>
+                <w:jc w:val="center"/>
+              </w:trPr>
+              <w:tc>
+                <w:tcPr>
+                  <w:cnfStyle w:val="001000000000" w:firstRow="0" w:lastRow="0" w:firstColumn="1" w:lastColumn="0" w:oddVBand="0" w:evenVBand="0" w:oddHBand="0" w:evenHBand="0" w:firstRowFirstColumn="0" w:firstRowLastColumn="0" w:lastRowFirstColumn="0" w:lastRowLastColumn="0"/>
+                  <w:tcW w:w="2476" w:type="dxa"/>
+                </w:tcPr>
+                <w:p>
+                  <w:pPr>
+                    <w:pBdr>
+                      <w:top w:val="none" w:sz="0" w:space="0" w:color="auto"/>
+                      <w:left w:val="none" w:sz="0" w:space="0" w:color="auto"/>
+                      <w:bottom w:val="none" w:sz="0" w:space="0" w:color="auto"/>
+                      <w:right w:val="none" w:sz="0" w:space="0" w:color="auto"/>
+                      <w:between w:val="none" w:sz="0" w:space="0" w:color="auto"/>
+                    </w:pBdr>
+                    <w:jc w:val="both"/>
+                    <w:rPr>
+                      <w:rFonts w:ascii="Rambla" w:eastAsia="Rambla" w:hAnsi="Rambla" w:cs="Rambla"/>
+                      <w:b w:val="0"/>
+                      <w:sz w:val="18"/>
+                      <w:szCs w:val="18"/>
+                    </w:rPr>
+                  </w:pPr>
+                  <w:r>
+                    <w:rPr>
+                      <w:rFonts w:ascii="Rambla" w:eastAsia="Rambla" w:hAnsi="Rambla" w:cs="Rambla"/>
+                      <w:b w:val="0"/>
+                      <w:sz w:val="18"/>
+                      <w:szCs w:val="18"/>
+                    </w:rPr>
+                    <w:t>Visualizar plano de notificações</w:t>
+                  </w:r>
+                </w:p>
+              </w:tc>
+              <w:tc>
+                <w:tcPr>
+                  <w:tcW w:w="2934" w:type="dxa"/>
+                </w:tcPr>
+                <w:p>
+                  <w:pPr>
+                    <w:pBdr>
+                      <w:top w:val="none" w:sz="0" w:space="0" w:color="auto"/>
+                      <w:left w:val="none" w:sz="0" w:space="0" w:color="auto"/>
+                      <w:bottom w:val="none" w:sz="0" w:space="0" w:color="auto"/>
+                      <w:right w:val="none" w:sz="0" w:space="0" w:color="auto"/>
+                      <w:between w:val="none" w:sz="0" w:space="0" w:color="auto"/>
+                    </w:pBdr>
+                    <w:jc w:val="both"/>
+                    <w:cnfStyle w:val="000000000000" w:firstRow="0" w:lastRow="0" w:firstColumn="0" w:lastColumn="0" w:oddVBand="0" w:evenVBand="0" w:oddHBand="0" w:evenHBand="0" w:firstRowFirstColumn="0" w:firstRowLastColumn="0" w:lastRowFirstColumn="0" w:lastRowLastColumn="0"/>
+                    <w:rPr>
+                      <w:rFonts w:ascii="Rambla" w:eastAsia="Rambla" w:hAnsi="Rambla" w:cs="Rambla"/>
+                      <w:sz w:val="18"/>
+                      <w:szCs w:val="18"/>
+                    </w:rPr>
+                  </w:pPr>
+                  <w:r>
+                    <w:rPr>
+                      <w:rFonts w:ascii="Rambla" w:eastAsia="Rambla" w:hAnsi="Rambla" w:cs="Rambla"/>
+                      <w:sz w:val="18"/>
+                      <w:szCs w:val="18"/>
+                    </w:rPr>
+                    <w:t xml:space="preserve">M6 </w:t>
+                  </w:r>
+                  <w:r>
+                    <w:rPr>
+                      <w:rFonts w:ascii="Rambla" w:eastAsia="Rambla" w:hAnsi="Rambla" w:cs="Rambla"/>
+                      <w:sz w:val="18"/>
+                      <w:szCs w:val="18"/>
+                    </w:rPr>
+                    <w:t xml:space="preserve">RF2 - </w:t>
+                  </w:r>
+                  <w:r>
+                    <w:rPr>
+                      <w:rFonts w:ascii="Rambla" w:eastAsia="Rambla" w:hAnsi="Rambla" w:cs="Rambla"/>
+                      <w:sz w:val="18"/>
+                      <w:szCs w:val="18"/>
+                    </w:rPr>
+                    <w:t>O sistema deverá permitir aos funcionários visualizar todos as notificações a serem enviadas no dia, semana ou mês atual.</w:t>
+                  </w:r>
+                </w:p>
+              </w:tc>
+              <w:tc>
+                <w:tcPr>
+                  <w:tcW w:w="1319" w:type="dxa"/>
+                </w:tcPr>
+                <w:p>
+                  <w:pPr>
+                    <w:pBdr>
+                      <w:top w:val="none" w:sz="0" w:space="0" w:color="auto"/>
+                      <w:left w:val="none" w:sz="0" w:space="0" w:color="auto"/>
+                      <w:bottom w:val="none" w:sz="0" w:space="0" w:color="auto"/>
+                      <w:right w:val="none" w:sz="0" w:space="0" w:color="auto"/>
+                      <w:between w:val="none" w:sz="0" w:space="0" w:color="auto"/>
+                    </w:pBdr>
+                    <w:jc w:val="both"/>
+                    <w:cnfStyle w:val="000000000000" w:firstRow="0" w:lastRow="0" w:firstColumn="0" w:lastColumn="0" w:oddVBand="0" w:evenVBand="0" w:oddHBand="0" w:evenHBand="0" w:firstRowFirstColumn="0" w:firstRowLastColumn="0" w:lastRowFirstColumn="0" w:lastRowLastColumn="0"/>
+                    <w:rPr>
+                      <w:rFonts w:ascii="Rambla" w:eastAsia="Rambla" w:hAnsi="Rambla" w:cs="Rambla"/>
+                      <w:sz w:val="18"/>
+                      <w:szCs w:val="18"/>
+                    </w:rPr>
+                  </w:pPr>
+                </w:p>
+              </w:tc>
+              <w:tc>
+                <w:tcPr>
+                  <w:tcW w:w="1134" w:type="dxa"/>
+                </w:tcPr>
+                <w:p>
+                  <w:pPr>
+                    <w:pBdr>
+                      <w:top w:val="none" w:sz="0" w:space="0" w:color="auto"/>
+                      <w:left w:val="none" w:sz="0" w:space="0" w:color="auto"/>
+                      <w:bottom w:val="none" w:sz="0" w:space="0" w:color="auto"/>
+                      <w:right w:val="none" w:sz="0" w:space="0" w:color="auto"/>
+                      <w:between w:val="none" w:sz="0" w:space="0" w:color="auto"/>
+                    </w:pBdr>
+                    <w:jc w:val="center"/>
+                    <w:cnfStyle w:val="000000000000" w:firstRow="0" w:lastRow="0" w:firstColumn="0" w:lastColumn="0" w:oddVBand="0" w:evenVBand="0" w:oddHBand="0" w:evenHBand="0" w:firstRowFirstColumn="0" w:firstRowLastColumn="0" w:lastRowFirstColumn="0" w:lastRowLastColumn="0"/>
+                    <w:rPr>
+                      <w:rFonts w:ascii="Rambla" w:eastAsia="Rambla" w:hAnsi="Rambla" w:cs="Rambla"/>
+                      <w:sz w:val="18"/>
+                      <w:szCs w:val="18"/>
+                    </w:rPr>
+                  </w:pPr>
+                </w:p>
+              </w:tc>
+              <w:tc>
+                <w:tcPr>
+                  <w:tcW w:w="992" w:type="dxa"/>
+                </w:tcPr>
+                <w:p>
+                  <w:pPr>
+                    <w:pBdr>
+                      <w:top w:val="none" w:sz="0" w:space="0" w:color="auto"/>
+                      <w:left w:val="none" w:sz="0" w:space="0" w:color="auto"/>
+                      <w:bottom w:val="none" w:sz="0" w:space="0" w:color="auto"/>
+                      <w:right w:val="none" w:sz="0" w:space="0" w:color="auto"/>
+                      <w:between w:val="none" w:sz="0" w:space="0" w:color="auto"/>
+                    </w:pBdr>
+                    <w:jc w:val="center"/>
+                    <w:cnfStyle w:val="000000000000" w:firstRow="0" w:lastRow="0" w:firstColumn="0" w:lastColumn="0" w:oddVBand="0" w:evenVBand="0" w:oddHBand="0" w:evenHBand="0" w:firstRowFirstColumn="0" w:firstRowLastColumn="0" w:lastRowFirstColumn="0" w:lastRowLastColumn="0"/>
+                    <w:rPr>
+                      <w:rFonts w:ascii="Rambla" w:eastAsia="Rambla" w:hAnsi="Rambla" w:cs="Rambla"/>
+                      <w:sz w:val="18"/>
+                      <w:szCs w:val="18"/>
+                    </w:rPr>
+                  </w:pPr>
+                </w:p>
+              </w:tc>
+              <w:tc>
+                <w:tcPr>
+                  <w:tcW w:w="1083" w:type="dxa"/>
+                </w:tcPr>
+                <w:p>
+                  <w:pPr>
+                    <w:pBdr>
+                      <w:top w:val="none" w:sz="0" w:space="0" w:color="auto"/>
+                      <w:left w:val="none" w:sz="0" w:space="0" w:color="auto"/>
+                      <w:bottom w:val="none" w:sz="0" w:space="0" w:color="auto"/>
+                      <w:right w:val="none" w:sz="0" w:space="0" w:color="auto"/>
+                      <w:between w:val="none" w:sz="0" w:space="0" w:color="auto"/>
+                    </w:pBdr>
+                    <w:jc w:val="center"/>
+                    <w:cnfStyle w:val="000000000000" w:firstRow="0" w:lastRow="0" w:firstColumn="0" w:lastColumn="0" w:oddVBand="0" w:evenVBand="0" w:oddHBand="0" w:evenHBand="0" w:firstRowFirstColumn="0" w:firstRowLastColumn="0" w:lastRowFirstColumn="0" w:lastRowLastColumn="0"/>
+                    <w:rPr>
+                      <w:rFonts w:ascii="Rambla" w:eastAsia="Rambla" w:hAnsi="Rambla" w:cs="Rambla"/>
+                      <w:sz w:val="18"/>
+                      <w:szCs w:val="18"/>
+                    </w:rPr>
+                  </w:pPr>
+                </w:p>
+              </w:tc>
+            </w:tr>
+            <w:tr>
+              <w:trPr>
+                <w:cnfStyle w:val="000000100000" w:firstRow="0" w:lastRow="0" w:firstColumn="0" w:lastColumn="0" w:oddVBand="0" w:evenVBand="0" w:oddHBand="1" w:evenHBand="0" w:firstRowFirstColumn="0" w:firstRowLastColumn="0" w:lastRowFirstColumn="0" w:lastRowLastColumn="0"/>
+                <w:jc w:val="center"/>
+              </w:trPr>
+              <w:tc>
+                <w:tcPr>
+                  <w:cnfStyle w:val="001000000000" w:firstRow="0" w:lastRow="0" w:firstColumn="1" w:lastColumn="0" w:oddVBand="0" w:evenVBand="0" w:oddHBand="0" w:evenHBand="0" w:firstRowFirstColumn="0" w:firstRowLastColumn="0" w:lastRowFirstColumn="0" w:lastRowLastColumn="0"/>
+                  <w:tcW w:w="2476" w:type="dxa"/>
+                </w:tcPr>
+                <w:p>
+                  <w:pPr>
+                    <w:pBdr>
+                      <w:top w:val="none" w:sz="0" w:space="0" w:color="auto"/>
+                      <w:left w:val="none" w:sz="0" w:space="0" w:color="auto"/>
+                      <w:bottom w:val="none" w:sz="0" w:space="0" w:color="auto"/>
+                      <w:right w:val="none" w:sz="0" w:space="0" w:color="auto"/>
+                      <w:between w:val="none" w:sz="0" w:space="0" w:color="auto"/>
+                    </w:pBdr>
+                    <w:jc w:val="both"/>
+                    <w:rPr>
+                      <w:rFonts w:ascii="Rambla" w:eastAsia="Rambla" w:hAnsi="Rambla" w:cs="Rambla"/>
+                      <w:b w:val="0"/>
+                      <w:sz w:val="18"/>
+                      <w:szCs w:val="18"/>
+                    </w:rPr>
+                  </w:pPr>
+                  <w:r>
+                    <w:rPr>
+                      <w:rFonts w:ascii="Rambla" w:eastAsia="Rambla" w:hAnsi="Rambla" w:cs="Rambla"/>
+                      <w:b w:val="0"/>
+                      <w:sz w:val="18"/>
+                      <w:szCs w:val="18"/>
+                    </w:rPr>
+                    <w:t>Reagendamento de notificações</w:t>
+                  </w:r>
+                </w:p>
+              </w:tc>
+              <w:tc>
+                <w:tcPr>
+                  <w:tcW w:w="2934" w:type="dxa"/>
+                </w:tcPr>
+                <w:p>
+                  <w:pPr>
+                    <w:pBdr>
+                      <w:top w:val="none" w:sz="0" w:space="0" w:color="auto"/>
+                      <w:left w:val="none" w:sz="0" w:space="0" w:color="auto"/>
+                      <w:bottom w:val="none" w:sz="0" w:space="0" w:color="auto"/>
+                      <w:right w:val="none" w:sz="0" w:space="0" w:color="auto"/>
+                      <w:between w:val="none" w:sz="0" w:space="0" w:color="auto"/>
+                    </w:pBdr>
+                    <w:jc w:val="both"/>
+                    <w:cnfStyle w:val="000000100000" w:firstRow="0" w:lastRow="0" w:firstColumn="0" w:lastColumn="0" w:oddVBand="0" w:evenVBand="0" w:oddHBand="1" w:evenHBand="0" w:firstRowFirstColumn="0" w:firstRowLastColumn="0" w:lastRowFirstColumn="0" w:lastRowLastColumn="0"/>
+                    <w:rPr>
+                      <w:rFonts w:ascii="Rambla" w:eastAsia="Rambla" w:hAnsi="Rambla" w:cs="Rambla"/>
+                      <w:sz w:val="18"/>
+                      <w:szCs w:val="18"/>
+                    </w:rPr>
+                  </w:pPr>
+                  <w:r>
+                    <w:rPr>
+                      <w:rFonts w:ascii="Rambla" w:eastAsia="Rambla" w:hAnsi="Rambla" w:cs="Rambla"/>
+                      <w:sz w:val="18"/>
+                      <w:szCs w:val="18"/>
+                    </w:rPr>
+                    <w:t xml:space="preserve">M6 RF3 - </w:t>
+                  </w:r>
+                  <w:r>
+                    <w:rPr>
+                      <w:rFonts w:ascii="Rambla" w:eastAsia="Rambla" w:hAnsi="Rambla" w:cs="Rambla"/>
+                      <w:sz w:val="18"/>
+                      <w:szCs w:val="18"/>
+                    </w:rPr>
+                    <w:t>O sistema deverá permitir aos funcionários reagendarem as notificações de um evento.</w:t>
+                  </w:r>
+                </w:p>
+              </w:tc>
+              <w:tc>
+                <w:tcPr>
+                  <w:tcW w:w="1319" w:type="dxa"/>
+                </w:tcPr>
+                <w:p>
+                  <w:pPr>
+                    <w:pBdr>
+                      <w:top w:val="none" w:sz="0" w:space="0" w:color="auto"/>
+                      <w:left w:val="none" w:sz="0" w:space="0" w:color="auto"/>
+                      <w:bottom w:val="none" w:sz="0" w:space="0" w:color="auto"/>
+                      <w:right w:val="none" w:sz="0" w:space="0" w:color="auto"/>
+                      <w:between w:val="none" w:sz="0" w:space="0" w:color="auto"/>
+                    </w:pBdr>
+                    <w:jc w:val="both"/>
+                    <w:cnfStyle w:val="000000100000" w:firstRow="0" w:lastRow="0" w:firstColumn="0" w:lastColumn="0" w:oddVBand="0" w:evenVBand="0" w:oddHBand="1" w:evenHBand="0" w:firstRowFirstColumn="0" w:firstRowLastColumn="0" w:lastRowFirstColumn="0" w:lastRowLastColumn="0"/>
+                    <w:rPr>
+                      <w:rFonts w:ascii="Rambla" w:eastAsia="Rambla" w:hAnsi="Rambla" w:cs="Rambla"/>
+                      <w:sz w:val="18"/>
+                      <w:szCs w:val="18"/>
+                    </w:rPr>
+                  </w:pPr>
+                </w:p>
+              </w:tc>
+              <w:tc>
+                <w:tcPr>
+                  <w:tcW w:w="1134" w:type="dxa"/>
+                </w:tcPr>
+                <w:p>
+                  <w:pPr>
+                    <w:pBdr>
+                      <w:top w:val="none" w:sz="0" w:space="0" w:color="auto"/>
+                      <w:left w:val="none" w:sz="0" w:space="0" w:color="auto"/>
+                      <w:bottom w:val="none" w:sz="0" w:space="0" w:color="auto"/>
+                      <w:right w:val="none" w:sz="0" w:space="0" w:color="auto"/>
+                      <w:between w:val="none" w:sz="0" w:space="0" w:color="auto"/>
+                    </w:pBdr>
+                    <w:jc w:val="center"/>
+                    <w:cnfStyle w:val="000000100000" w:firstRow="0" w:lastRow="0" w:firstColumn="0" w:lastColumn="0" w:oddVBand="0" w:evenVBand="0" w:oddHBand="1" w:evenHBand="0" w:firstRowFirstColumn="0" w:firstRowLastColumn="0" w:lastRowFirstColumn="0" w:lastRowLastColumn="0"/>
+                    <w:rPr>
+                      <w:rFonts w:ascii="Rambla" w:eastAsia="Rambla" w:hAnsi="Rambla" w:cs="Rambla"/>
+                      <w:sz w:val="18"/>
+                      <w:szCs w:val="18"/>
+                    </w:rPr>
+                  </w:pPr>
+                </w:p>
+              </w:tc>
+              <w:tc>
+                <w:tcPr>
+                  <w:tcW w:w="992" w:type="dxa"/>
+                </w:tcPr>
+                <w:p>
+                  <w:pPr>
+                    <w:pBdr>
+                      <w:top w:val="none" w:sz="0" w:space="0" w:color="auto"/>
+                      <w:left w:val="none" w:sz="0" w:space="0" w:color="auto"/>
+                      <w:bottom w:val="none" w:sz="0" w:space="0" w:color="auto"/>
+                      <w:right w:val="none" w:sz="0" w:space="0" w:color="auto"/>
+                      <w:between w:val="none" w:sz="0" w:space="0" w:color="auto"/>
+                    </w:pBdr>
+                    <w:jc w:val="center"/>
+                    <w:cnfStyle w:val="000000100000" w:firstRow="0" w:lastRow="0" w:firstColumn="0" w:lastColumn="0" w:oddVBand="0" w:evenVBand="0" w:oddHBand="1" w:evenHBand="0" w:firstRowFirstColumn="0" w:firstRowLastColumn="0" w:lastRowFirstColumn="0" w:lastRowLastColumn="0"/>
+                    <w:rPr>
+                      <w:rFonts w:ascii="Rambla" w:eastAsia="Rambla" w:hAnsi="Rambla" w:cs="Rambla"/>
+                      <w:sz w:val="18"/>
+                      <w:szCs w:val="18"/>
+                    </w:rPr>
+                  </w:pPr>
+                </w:p>
+              </w:tc>
+              <w:tc>
+                <w:tcPr>
+                  <w:tcW w:w="1083" w:type="dxa"/>
+                </w:tcPr>
+                <w:p>
+                  <w:pPr>
+                    <w:pBdr>
+                      <w:top w:val="none" w:sz="0" w:space="0" w:color="auto"/>
+                      <w:left w:val="none" w:sz="0" w:space="0" w:color="auto"/>
+                      <w:bottom w:val="none" w:sz="0" w:space="0" w:color="auto"/>
+                      <w:right w:val="none" w:sz="0" w:space="0" w:color="auto"/>
+                      <w:between w:val="none" w:sz="0" w:space="0" w:color="auto"/>
+                    </w:pBdr>
+                    <w:jc w:val="center"/>
+                    <w:cnfStyle w:val="000000100000" w:firstRow="0" w:lastRow="0" w:firstColumn="0" w:lastColumn="0" w:oddVBand="0" w:evenVBand="0" w:oddHBand="1" w:evenHBand="0" w:firstRowFirstColumn="0" w:firstRowLastColumn="0" w:lastRowFirstColumn="0" w:lastRowLastColumn="0"/>
+                    <w:rPr>
+                      <w:rFonts w:ascii="Rambla" w:eastAsia="Rambla" w:hAnsi="Rambla" w:cs="Rambla"/>
+                      <w:sz w:val="18"/>
+                      <w:szCs w:val="18"/>
+                    </w:rPr>
+                  </w:pPr>
+                </w:p>
+              </w:tc>
+            </w:tr>
+            <w:tr>
+              <w:trPr>
+                <w:jc w:val="center"/>
+              </w:trPr>
+              <w:tc>
+                <w:tcPr>
+                  <w:cnfStyle w:val="001000000000" w:firstRow="0" w:lastRow="0" w:firstColumn="1" w:lastColumn="0" w:oddVBand="0" w:evenVBand="0" w:oddHBand="0" w:evenHBand="0" w:firstRowFirstColumn="0" w:firstRowLastColumn="0" w:lastRowFirstColumn="0" w:lastRowLastColumn="0"/>
+                  <w:tcW w:w="2476" w:type="dxa"/>
+                </w:tcPr>
+                <w:p>
+                  <w:pPr>
+                    <w:pBdr>
+                      <w:top w:val="none" w:sz="0" w:space="0" w:color="auto"/>
+                      <w:left w:val="none" w:sz="0" w:space="0" w:color="auto"/>
+                      <w:bottom w:val="none" w:sz="0" w:space="0" w:color="auto"/>
+                      <w:right w:val="none" w:sz="0" w:space="0" w:color="auto"/>
+                      <w:between w:val="none" w:sz="0" w:space="0" w:color="auto"/>
+                    </w:pBdr>
+                    <w:jc w:val="both"/>
+                    <w:rPr>
+                      <w:rFonts w:ascii="Rambla" w:eastAsia="Rambla" w:hAnsi="Rambla" w:cs="Rambla"/>
+                      <w:b w:val="0"/>
+                      <w:sz w:val="18"/>
+                      <w:szCs w:val="18"/>
+                    </w:rPr>
+                  </w:pPr>
+                  <w:r>
+                    <w:rPr>
+                      <w:rFonts w:ascii="Rambla" w:eastAsia="Rambla" w:hAnsi="Rambla" w:cs="Rambla"/>
+                      <w:b w:val="0"/>
+                      <w:sz w:val="18"/>
+                      <w:szCs w:val="18"/>
+                    </w:rPr>
+                    <w:t>O sistema deverá enviar emails a notificar os utilizadores sobre um evento.</w:t>
+                  </w:r>
+                </w:p>
+              </w:tc>
+              <w:tc>
+                <w:tcPr>
+                  <w:tcW w:w="2934" w:type="dxa"/>
+                </w:tcPr>
+                <w:p>
+                  <w:pPr>
+                    <w:pBdr>
+                      <w:top w:val="none" w:sz="0" w:space="0" w:color="auto"/>
+                      <w:left w:val="none" w:sz="0" w:space="0" w:color="auto"/>
+                      <w:bottom w:val="none" w:sz="0" w:space="0" w:color="auto"/>
+                      <w:right w:val="none" w:sz="0" w:space="0" w:color="auto"/>
+                      <w:between w:val="none" w:sz="0" w:space="0" w:color="auto"/>
+                    </w:pBdr>
+                    <w:jc w:val="both"/>
+                    <w:cnfStyle w:val="000000000000" w:firstRow="0" w:lastRow="0" w:firstColumn="0" w:lastColumn="0" w:oddVBand="0" w:evenVBand="0" w:oddHBand="0" w:evenHBand="0" w:firstRowFirstColumn="0" w:firstRowLastColumn="0" w:lastRowFirstColumn="0" w:lastRowLastColumn="0"/>
+                    <w:rPr>
+                      <w:rFonts w:ascii="Rambla" w:eastAsia="Rambla" w:hAnsi="Rambla" w:cs="Rambla"/>
+                      <w:sz w:val="18"/>
+                      <w:szCs w:val="18"/>
+                    </w:rPr>
+                  </w:pPr>
+                  <w:r>
+                    <w:rPr>
+                      <w:rFonts w:ascii="Rambla" w:eastAsia="Rambla" w:hAnsi="Rambla" w:cs="Rambla"/>
+                      <w:sz w:val="18"/>
+                      <w:szCs w:val="18"/>
+                    </w:rPr>
+                    <w:t xml:space="preserve">M6 RF4 - </w:t>
+                  </w:r>
+                  <w:r>
+                    <w:rPr>
+                      <w:rFonts w:ascii="Rambla" w:eastAsia="Rambla" w:hAnsi="Rambla" w:cs="Rambla"/>
+                      <w:sz w:val="18"/>
+                      <w:szCs w:val="18"/>
+                    </w:rPr>
+                    <w:t>O sistema deverá enviar emails a notificar os utilizadores sobre um evento.</w:t>
+                  </w:r>
+                </w:p>
+              </w:tc>
+              <w:tc>
+                <w:tcPr>
+                  <w:tcW w:w="1319" w:type="dxa"/>
+                </w:tcPr>
+                <w:p>
+                  <w:pPr>
+                    <w:pBdr>
+                      <w:top w:val="none" w:sz="0" w:space="0" w:color="auto"/>
+                      <w:left w:val="none" w:sz="0" w:space="0" w:color="auto"/>
+                      <w:bottom w:val="none" w:sz="0" w:space="0" w:color="auto"/>
+                      <w:right w:val="none" w:sz="0" w:space="0" w:color="auto"/>
+                      <w:between w:val="none" w:sz="0" w:space="0" w:color="auto"/>
+                    </w:pBdr>
+                    <w:jc w:val="both"/>
+                    <w:cnfStyle w:val="000000000000" w:firstRow="0" w:lastRow="0" w:firstColumn="0" w:lastColumn="0" w:oddVBand="0" w:evenVBand="0" w:oddHBand="0" w:evenHBand="0" w:firstRowFirstColumn="0" w:firstRowLastColumn="0" w:lastRowFirstColumn="0" w:lastRowLastColumn="0"/>
+                    <w:rPr>
+                      <w:rFonts w:ascii="Rambla" w:eastAsia="Rambla" w:hAnsi="Rambla" w:cs="Rambla"/>
+                      <w:sz w:val="18"/>
+                      <w:szCs w:val="18"/>
+                    </w:rPr>
+                  </w:pPr>
+                </w:p>
+              </w:tc>
+              <w:tc>
+                <w:tcPr>
+                  <w:tcW w:w="1134" w:type="dxa"/>
+                </w:tcPr>
+                <w:p>
+                  <w:pPr>
+                    <w:pBdr>
+                      <w:top w:val="none" w:sz="0" w:space="0" w:color="auto"/>
+                      <w:left w:val="none" w:sz="0" w:space="0" w:color="auto"/>
+                      <w:bottom w:val="none" w:sz="0" w:space="0" w:color="auto"/>
+                      <w:right w:val="none" w:sz="0" w:space="0" w:color="auto"/>
+                      <w:between w:val="none" w:sz="0" w:space="0" w:color="auto"/>
+                    </w:pBdr>
+                    <w:jc w:val="center"/>
+                    <w:cnfStyle w:val="000000000000" w:firstRow="0" w:lastRow="0" w:firstColumn="0" w:lastColumn="0" w:oddVBand="0" w:evenVBand="0" w:oddHBand="0" w:evenHBand="0" w:firstRowFirstColumn="0" w:firstRowLastColumn="0" w:lastRowFirstColumn="0" w:lastRowLastColumn="0"/>
+                    <w:rPr>
+                      <w:rFonts w:ascii="Rambla" w:eastAsia="Rambla" w:hAnsi="Rambla" w:cs="Rambla"/>
+                      <w:sz w:val="18"/>
+                      <w:szCs w:val="18"/>
+                    </w:rPr>
+                  </w:pPr>
+                </w:p>
+              </w:tc>
+              <w:tc>
+                <w:tcPr>
+                  <w:tcW w:w="992" w:type="dxa"/>
+                </w:tcPr>
+                <w:p>
+                  <w:pPr>
+                    <w:pBdr>
+                      <w:top w:val="none" w:sz="0" w:space="0" w:color="auto"/>
+                      <w:left w:val="none" w:sz="0" w:space="0" w:color="auto"/>
+                      <w:bottom w:val="none" w:sz="0" w:space="0" w:color="auto"/>
+                      <w:right w:val="none" w:sz="0" w:space="0" w:color="auto"/>
+                      <w:between w:val="none" w:sz="0" w:space="0" w:color="auto"/>
+                    </w:pBdr>
+                    <w:jc w:val="center"/>
+                    <w:cnfStyle w:val="000000000000" w:firstRow="0" w:lastRow="0" w:firstColumn="0" w:lastColumn="0" w:oddVBand="0" w:evenVBand="0" w:oddHBand="0" w:evenHBand="0" w:firstRowFirstColumn="0" w:firstRowLastColumn="0" w:lastRowFirstColumn="0" w:lastRowLastColumn="0"/>
+                    <w:rPr>
+                      <w:rFonts w:ascii="Rambla" w:eastAsia="Rambla" w:hAnsi="Rambla" w:cs="Rambla"/>
+                      <w:sz w:val="18"/>
+                      <w:szCs w:val="18"/>
+                    </w:rPr>
+                  </w:pPr>
+                </w:p>
+              </w:tc>
+              <w:tc>
+                <w:tcPr>
+                  <w:tcW w:w="1083" w:type="dxa"/>
+                </w:tcPr>
+                <w:p>
+                  <w:pPr>
+                    <w:pBdr>
+                      <w:top w:val="none" w:sz="0" w:space="0" w:color="auto"/>
+                      <w:left w:val="none" w:sz="0" w:space="0" w:color="auto"/>
+                      <w:bottom w:val="none" w:sz="0" w:space="0" w:color="auto"/>
+                      <w:right w:val="none" w:sz="0" w:space="0" w:color="auto"/>
+                      <w:between w:val="none" w:sz="0" w:space="0" w:color="auto"/>
+                    </w:pBdr>
+                    <w:jc w:val="center"/>
+                    <w:cnfStyle w:val="000000000000" w:firstRow="0" w:lastRow="0" w:firstColumn="0" w:lastColumn="0" w:oddVBand="0" w:evenVBand="0" w:oddHBand="0" w:evenHBand="0" w:firstRowFirstColumn="0" w:firstRowLastColumn="0" w:lastRowFirstColumn="0" w:lastRowLastColumn="0"/>
+                    <w:rPr>
+                      <w:rFonts w:ascii="Rambla" w:eastAsia="Rambla" w:hAnsi="Rambla" w:cs="Rambla"/>
+                      <w:sz w:val="18"/>
+                      <w:szCs w:val="18"/>
+                    </w:rPr>
+                  </w:pPr>
                 </w:p>
               </w:tc>
             </w:tr>
@@ -2549,14 +5366,6 @@
                 <w:szCs w:val="18"/>
               </w:rPr>
             </w:pPr>
-            <w:r>
-              <w:rPr>
-                <w:noProof/>
-              </w:rPr>
-              <w:t>BURNDOWN CHART AQUI</w:t>
-            </w:r>
-            <w:bookmarkStart w:id="2" w:name="_GoBack"/>
-            <w:bookmarkEnd w:id="2"/>
           </w:p>
         </w:tc>
       </w:tr>
@@ -2591,6 +5400,7 @@
                 <w:sz w:val="18"/>
                 <w:szCs w:val="18"/>
               </w:rPr>
+              <w:lastRenderedPageBreak/>
               <w:t>VERIFICAÇÃO DO SPRINT BACKLOG:</w:t>
             </w:r>
           </w:p>
@@ -2664,6 +5474,7 @@
                 <w:sz w:val="18"/>
                 <w:szCs w:val="18"/>
               </w:rPr>
+              <w:lastRenderedPageBreak/>
               <w:t>Riscos:</w:t>
             </w:r>
           </w:p>
@@ -2672,55 +5483,11 @@
               <w:jc w:val="both"/>
               <w:rPr>
                 <w:rFonts w:ascii="Rambla" w:eastAsia="Rambla" w:hAnsi="Rambla" w:cs="Rambla"/>
+                <w:b/>
                 <w:sz w:val="18"/>
                 <w:szCs w:val="18"/>
               </w:rPr>
             </w:pPr>
-            <w:r>
-              <w:rPr>
-                <w:rFonts w:ascii="Rambla" w:eastAsia="Rambla" w:hAnsi="Rambla" w:cs="Rambla"/>
-                <w:sz w:val="18"/>
-                <w:szCs w:val="18"/>
-              </w:rPr>
-              <w:t>Contando que existirá pesquisa envolvida com objectivo de rentabilizar ao máximo o nosso código, esta pesquisa puderá ter efeitos negativos no sentido de gastarmos demasiado tempo na busca de algo novo quando poderiamos estar a usar algo mais convencional.</w:t>
-            </w:r>
-          </w:p>
-          <w:p>
-            <w:pPr>
-              <w:jc w:val="both"/>
-              <w:rPr>
-                <w:rFonts w:ascii="Rambla" w:eastAsia="Rambla" w:hAnsi="Rambla" w:cs="Rambla"/>
-                <w:b/>
-                <w:sz w:val="18"/>
-                <w:szCs w:val="18"/>
-              </w:rPr>
-            </w:pPr>
-            <w:r>
-              <w:rPr>
-                <w:rFonts w:ascii="Rambla" w:eastAsia="Rambla" w:hAnsi="Rambla" w:cs="Rambla"/>
-                <w:sz w:val="18"/>
-                <w:szCs w:val="18"/>
-              </w:rPr>
-              <w:lastRenderedPageBreak/>
-              <w:t xml:space="preserve">O </w:t>
-            </w:r>
-            <w:r>
-              <w:rPr>
-                <w:rFonts w:ascii="Rambla" w:eastAsia="Rambla" w:hAnsi="Rambla" w:cs="Rambla"/>
-                <w:i/>
-                <w:sz w:val="18"/>
-                <w:szCs w:val="18"/>
-              </w:rPr>
-              <w:t>hosting</w:t>
-            </w:r>
-            <w:r>
-              <w:rPr>
-                <w:rFonts w:ascii="Rambla" w:eastAsia="Rambla" w:hAnsi="Rambla" w:cs="Rambla"/>
-                <w:sz w:val="18"/>
-                <w:szCs w:val="18"/>
-              </w:rPr>
-              <w:t xml:space="preserve"> do projecto puderá também trazer riscos, visto que inicialmente iremos construir algo localmente, com vista a que no final seja utilizado de forma remota.</w:t>
-            </w:r>
           </w:p>
         </w:tc>
       </w:tr>
@@ -2766,14 +5533,6 @@
                 <w:szCs w:val="18"/>
               </w:rPr>
             </w:pPr>
-            <w:r>
-              <w:rPr>
-                <w:rFonts w:ascii="Rambla" w:eastAsia="Rambla" w:hAnsi="Rambla" w:cs="Rambla"/>
-                <w:sz w:val="18"/>
-                <w:szCs w:val="18"/>
-              </w:rPr>
-              <w:t>Após esta reunião iremos começar a criar as bases do projecto no GitHub, por forma a que mais facilmente possamos todos contribuir para a realização do mesmo.</w:t>
-            </w:r>
           </w:p>
         </w:tc>
       </w:tr>

</xml_diff>